<commit_message>
Documentation - Global update to the latest updates
</commit_message>
<xml_diff>
--- a/Documentation/Word Docs/Analysis Document.docx
+++ b/Documentation/Word Docs/Analysis Document.docx
@@ -1003,7 +1003,7 @@
                                         <pic:cNvPicPr/>
                                       </pic:nvPicPr>
                                       <pic:blipFill>
-                                        <a:blip r:embed="rId9"/>
+                                        <a:blip r:embed="rId10"/>
                                         <a:stretch>
                                           <a:fillRect/>
                                         </a:stretch>
@@ -1049,7 +1049,7 @@
         </w:rPr>
       </w:pPr>
       <w:bookmarkStart w:id="0" w:name="_Toc96179515"/>
-      <w:bookmarkStart w:id="1" w:name="_Toc100787959"/>
+      <w:bookmarkStart w:id="1" w:name="_Toc101568451"/>
       <w:r>
         <w:rPr>
           <w:sz w:val="48"/>
@@ -1128,7 +1128,7 @@
             </w:rPr>
             <w:fldChar w:fldCharType="separate"/>
           </w:r>
-          <w:hyperlink w:anchor="_Toc100787959" w:history="1">
+          <w:hyperlink w:anchor="_Toc101568451" w:history="1">
             <w:r>
               <w:rPr>
                 <w:rStyle w:val="Hyperlink"/>
@@ -1156,7 +1156,7 @@
                 <w:noProof/>
                 <w:webHidden/>
               </w:rPr>
-              <w:instrText xml:space="preserve"> PAGEREF _Toc100787959 \h </w:instrText>
+              <w:instrText xml:space="preserve"> PAGEREF _Toc101568451 \h </w:instrText>
             </w:r>
             <w:r>
               <w:rPr>
@@ -1202,7 +1202,7 @@
               <w:lang w:eastAsia="en-GB"/>
             </w:rPr>
           </w:pPr>
-          <w:hyperlink w:anchor="_Toc100787960" w:history="1">
+          <w:hyperlink w:anchor="_Toc101568452" w:history="1">
             <w:r>
               <w:rPr>
                 <w:rStyle w:val="Hyperlink"/>
@@ -1230,7 +1230,7 @@
                 <w:noProof/>
                 <w:webHidden/>
               </w:rPr>
-              <w:instrText xml:space="preserve"> PAGEREF _Toc100787960 \h </w:instrText>
+              <w:instrText xml:space="preserve"> PAGEREF _Toc101568452 \h </w:instrText>
             </w:r>
             <w:r>
               <w:rPr>
@@ -1276,7 +1276,7 @@
               <w:lang w:eastAsia="en-GB"/>
             </w:rPr>
           </w:pPr>
-          <w:hyperlink w:anchor="_Toc100787961" w:history="1">
+          <w:hyperlink w:anchor="_Toc101568453" w:history="1">
             <w:r>
               <w:rPr>
                 <w:rStyle w:val="Hyperlink"/>
@@ -1304,7 +1304,7 @@
                 <w:noProof/>
                 <w:webHidden/>
               </w:rPr>
-              <w:instrText xml:space="preserve"> PAGEREF _Toc100787961 \h </w:instrText>
+              <w:instrText xml:space="preserve"> PAGEREF _Toc101568453 \h </w:instrText>
             </w:r>
             <w:r>
               <w:rPr>
@@ -1350,14 +1350,14 @@
               <w:lang w:eastAsia="en-GB"/>
             </w:rPr>
           </w:pPr>
-          <w:hyperlink w:anchor="_Toc100787962" w:history="1">
+          <w:hyperlink w:anchor="_Toc101568454" w:history="1">
             <w:r>
               <w:rPr>
                 <w:rStyle w:val="Hyperlink"/>
                 <w:noProof/>
                 <w:lang w:val="en-US"/>
               </w:rPr>
-              <w:t>Project Planning</w:t>
+              <w:t>Versioning Table</w:t>
             </w:r>
             <w:r>
               <w:rPr>
@@ -1378,7 +1378,7 @@
                 <w:noProof/>
                 <w:webHidden/>
               </w:rPr>
-              <w:instrText xml:space="preserve"> PAGEREF _Toc100787962 \h </w:instrText>
+              <w:instrText xml:space="preserve"> PAGEREF _Toc101568454 \h </w:instrText>
             </w:r>
             <w:r>
               <w:rPr>
@@ -1424,14 +1424,14 @@
               <w:lang w:eastAsia="en-GB"/>
             </w:rPr>
           </w:pPr>
-          <w:hyperlink w:anchor="_Toc100787963" w:history="1">
+          <w:hyperlink w:anchor="_Toc101568455" w:history="1">
             <w:r>
               <w:rPr>
                 <w:rStyle w:val="Hyperlink"/>
                 <w:noProof/>
                 <w:lang w:val="en-US"/>
               </w:rPr>
-              <w:t>Versioning Table</w:t>
+              <w:t>Project Goals</w:t>
             </w:r>
             <w:r>
               <w:rPr>
@@ -1452,7 +1452,80 @@
                 <w:noProof/>
                 <w:webHidden/>
               </w:rPr>
-              <w:instrText xml:space="preserve"> PAGEREF _Toc100787963 \h </w:instrText>
+              <w:instrText xml:space="preserve"> PAGEREF _Toc101568455 \h </w:instrText>
+            </w:r>
+            <w:r>
+              <w:rPr>
+                <w:noProof/>
+                <w:webHidden/>
+              </w:rPr>
+            </w:r>
+            <w:r>
+              <w:rPr>
+                <w:noProof/>
+                <w:webHidden/>
+              </w:rPr>
+              <w:fldChar w:fldCharType="separate"/>
+            </w:r>
+            <w:r>
+              <w:rPr>
+                <w:noProof/>
+                <w:webHidden/>
+              </w:rPr>
+              <w:t>5</w:t>
+            </w:r>
+            <w:r>
+              <w:rPr>
+                <w:noProof/>
+                <w:webHidden/>
+              </w:rPr>
+              <w:fldChar w:fldCharType="end"/>
+            </w:r>
+          </w:hyperlink>
+        </w:p>
+        <w:p>
+          <w:pPr>
+            <w:pStyle w:val="TOC2"/>
+            <w:tabs>
+              <w:tab w:val="right" w:leader="dot" w:pos="13948"/>
+            </w:tabs>
+            <w:rPr>
+              <w:rFonts w:eastAsiaTheme="minorEastAsia" w:cstheme="minorBidi"/>
+              <w:i w:val="0"/>
+              <w:iCs w:val="0"/>
+              <w:noProof/>
+              <w:sz w:val="24"/>
+              <w:lang w:eastAsia="en-GB"/>
+            </w:rPr>
+          </w:pPr>
+          <w:hyperlink w:anchor="_Toc101568456" w:history="1">
+            <w:r>
+              <w:rPr>
+                <w:rStyle w:val="Hyperlink"/>
+                <w:noProof/>
+              </w:rPr>
+              <w:t>Project Goals:</w:t>
+            </w:r>
+            <w:r>
+              <w:rPr>
+                <w:noProof/>
+                <w:webHidden/>
+              </w:rPr>
+              <w:tab/>
+            </w:r>
+            <w:r>
+              <w:rPr>
+                <w:noProof/>
+                <w:webHidden/>
+              </w:rPr>
+              <w:fldChar w:fldCharType="begin"/>
+            </w:r>
+            <w:r>
+              <w:rPr>
+                <w:noProof/>
+                <w:webHidden/>
+              </w:rPr>
+              <w:instrText xml:space="preserve"> PAGEREF _Toc101568456 \h </w:instrText>
             </w:r>
             <w:r>
               <w:rPr>
@@ -1498,14 +1571,14 @@
               <w:lang w:eastAsia="en-GB"/>
             </w:rPr>
           </w:pPr>
-          <w:hyperlink w:anchor="_Toc100787964" w:history="1">
+          <w:hyperlink w:anchor="_Toc101568457" w:history="1">
             <w:r>
               <w:rPr>
                 <w:rStyle w:val="Hyperlink"/>
                 <w:noProof/>
                 <w:lang w:val="en-US"/>
               </w:rPr>
-              <w:t>Project Goals</w:t>
+              <w:t>Product Backlog</w:t>
             </w:r>
             <w:r>
               <w:rPr>
@@ -1526,7 +1599,7 @@
                 <w:noProof/>
                 <w:webHidden/>
               </w:rPr>
-              <w:instrText xml:space="preserve"> PAGEREF _Toc100787964 \h </w:instrText>
+              <w:instrText xml:space="preserve"> PAGEREF _Toc101568457 \h </w:instrText>
             </w:r>
             <w:r>
               <w:rPr>
@@ -1572,13 +1645,13 @@
               <w:lang w:eastAsia="en-GB"/>
             </w:rPr>
           </w:pPr>
-          <w:hyperlink w:anchor="_Toc100787965" w:history="1">
+          <w:hyperlink w:anchor="_Toc101568458" w:history="1">
             <w:r>
               <w:rPr>
                 <w:rStyle w:val="Hyperlink"/>
                 <w:noProof/>
               </w:rPr>
-              <w:t>Project Goals:</w:t>
+              <w:t>Personas:</w:t>
             </w:r>
             <w:r>
               <w:rPr>
@@ -1599,7 +1672,7 @@
                 <w:noProof/>
                 <w:webHidden/>
               </w:rPr>
-              <w:instrText xml:space="preserve"> PAGEREF _Toc100787965 \h </w:instrText>
+              <w:instrText xml:space="preserve"> PAGEREF _Toc101568458 \h </w:instrText>
             </w:r>
             <w:r>
               <w:rPr>
@@ -1620,80 +1693,6 @@
                 <w:webHidden/>
               </w:rPr>
               <w:t>6</w:t>
-            </w:r>
-            <w:r>
-              <w:rPr>
-                <w:noProof/>
-                <w:webHidden/>
-              </w:rPr>
-              <w:fldChar w:fldCharType="end"/>
-            </w:r>
-          </w:hyperlink>
-        </w:p>
-        <w:p>
-          <w:pPr>
-            <w:pStyle w:val="TOC1"/>
-            <w:tabs>
-              <w:tab w:val="right" w:leader="dot" w:pos="13948"/>
-            </w:tabs>
-            <w:rPr>
-              <w:rFonts w:eastAsiaTheme="minorEastAsia" w:cstheme="minorBidi"/>
-              <w:b w:val="0"/>
-              <w:bCs w:val="0"/>
-              <w:noProof/>
-              <w:sz w:val="24"/>
-              <w:lang w:eastAsia="en-GB"/>
-            </w:rPr>
-          </w:pPr>
-          <w:hyperlink w:anchor="_Toc100787966" w:history="1">
-            <w:r>
-              <w:rPr>
-                <w:rStyle w:val="Hyperlink"/>
-                <w:noProof/>
-                <w:lang w:val="en-US"/>
-              </w:rPr>
-              <w:t>Product Backlog</w:t>
-            </w:r>
-            <w:r>
-              <w:rPr>
-                <w:noProof/>
-                <w:webHidden/>
-              </w:rPr>
-              <w:tab/>
-            </w:r>
-            <w:r>
-              <w:rPr>
-                <w:noProof/>
-                <w:webHidden/>
-              </w:rPr>
-              <w:fldChar w:fldCharType="begin"/>
-            </w:r>
-            <w:r>
-              <w:rPr>
-                <w:noProof/>
-                <w:webHidden/>
-              </w:rPr>
-              <w:instrText xml:space="preserve"> PAGEREF _Toc100787966 \h </w:instrText>
-            </w:r>
-            <w:r>
-              <w:rPr>
-                <w:noProof/>
-                <w:webHidden/>
-              </w:rPr>
-            </w:r>
-            <w:r>
-              <w:rPr>
-                <w:noProof/>
-                <w:webHidden/>
-              </w:rPr>
-              <w:fldChar w:fldCharType="separate"/>
-            </w:r>
-            <w:r>
-              <w:rPr>
-                <w:noProof/>
-                <w:webHidden/>
-              </w:rPr>
-              <w:t>7</w:t>
             </w:r>
             <w:r>
               <w:rPr>
@@ -1708,7 +1707,6 @@
           <w:pPr>
             <w:pStyle w:val="TOC2"/>
             <w:tabs>
-              <w:tab w:val="left" w:pos="720"/>
               <w:tab w:val="right" w:leader="dot" w:pos="13948"/>
             </w:tabs>
             <w:rPr>
@@ -1720,73 +1718,54 @@
               <w:lang w:eastAsia="en-GB"/>
             </w:rPr>
           </w:pPr>
-          <w:hyperlink w:anchor="_Toc100787967" w:history="1">
+          <w:hyperlink w:anchor="_Toc101568459" w:history="1">
             <w:r>
               <w:rPr>
                 <w:rStyle w:val="Hyperlink"/>
-                <w:rFonts w:ascii="Calibri" w:hAnsi="Calibri" w:cs="Calibri"/>
-                <w:noProof/>
-              </w:rPr>
-              <w:t>-</w:t>
-            </w:r>
-            <w:r>
-              <w:rPr>
-                <w:rFonts w:eastAsiaTheme="minorEastAsia" w:cstheme="minorBidi"/>
-                <w:i w:val="0"/>
-                <w:iCs w:val="0"/>
-                <w:noProof/>
-                <w:sz w:val="24"/>
-                <w:lang w:eastAsia="en-GB"/>
+                <w:noProof/>
+              </w:rPr>
+              <w:t>User Stories:</w:t>
+            </w:r>
+            <w:r>
+              <w:rPr>
+                <w:noProof/>
+                <w:webHidden/>
               </w:rPr>
               <w:tab/>
             </w:r>
             <w:r>
               <w:rPr>
-                <w:rStyle w:val="Hyperlink"/>
-                <w:noProof/>
-              </w:rPr>
-              <w:t>User Stories:</w:t>
-            </w:r>
-            <w:r>
-              <w:rPr>
                 <w:noProof/>
                 <w:webHidden/>
               </w:rPr>
-              <w:tab/>
+              <w:fldChar w:fldCharType="begin"/>
             </w:r>
             <w:r>
               <w:rPr>
                 <w:noProof/>
                 <w:webHidden/>
               </w:rPr>
-              <w:fldChar w:fldCharType="begin"/>
+              <w:instrText xml:space="preserve"> PAGEREF _Toc101568459 \h </w:instrText>
             </w:r>
             <w:r>
               <w:rPr>
                 <w:noProof/>
                 <w:webHidden/>
               </w:rPr>
-              <w:instrText xml:space="preserve"> PAGEREF _Toc100787967 \h </w:instrText>
             </w:r>
             <w:r>
               <w:rPr>
                 <w:noProof/>
                 <w:webHidden/>
               </w:rPr>
+              <w:fldChar w:fldCharType="separate"/>
             </w:r>
             <w:r>
               <w:rPr>
                 <w:noProof/>
                 <w:webHidden/>
               </w:rPr>
-              <w:fldChar w:fldCharType="separate"/>
-            </w:r>
-            <w:r>
-              <w:rPr>
-                <w:noProof/>
-                <w:webHidden/>
-              </w:rPr>
-              <w:t>7</w:t>
+              <w:t>6</w:t>
             </w:r>
             <w:r>
               <w:rPr>
@@ -1801,7 +1780,6 @@
           <w:pPr>
             <w:pStyle w:val="TOC2"/>
             <w:tabs>
-              <w:tab w:val="left" w:pos="720"/>
               <w:tab w:val="right" w:leader="dot" w:pos="13948"/>
             </w:tabs>
             <w:rPr>
@@ -1813,73 +1791,54 @@
               <w:lang w:eastAsia="en-GB"/>
             </w:rPr>
           </w:pPr>
-          <w:hyperlink w:anchor="_Toc100787968" w:history="1">
+          <w:hyperlink w:anchor="_Toc101568460" w:history="1">
             <w:r>
               <w:rPr>
                 <w:rStyle w:val="Hyperlink"/>
-                <w:rFonts w:ascii="Calibri" w:hAnsi="Calibri" w:cs="Calibri"/>
-                <w:noProof/>
-              </w:rPr>
-              <w:t>-</w:t>
-            </w:r>
-            <w:r>
-              <w:rPr>
-                <w:rFonts w:eastAsiaTheme="minorEastAsia" w:cstheme="minorBidi"/>
-                <w:i w:val="0"/>
-                <w:iCs w:val="0"/>
-                <w:noProof/>
-                <w:sz w:val="24"/>
-                <w:lang w:eastAsia="en-GB"/>
+                <w:noProof/>
+              </w:rPr>
+              <w:t>Acceptance Criteria</w:t>
+            </w:r>
+            <w:r>
+              <w:rPr>
+                <w:noProof/>
+                <w:webHidden/>
               </w:rPr>
               <w:tab/>
             </w:r>
             <w:r>
               <w:rPr>
-                <w:rStyle w:val="Hyperlink"/>
-                <w:noProof/>
-              </w:rPr>
-              <w:t>Acceptance Criteria</w:t>
-            </w:r>
-            <w:r>
-              <w:rPr>
                 <w:noProof/>
                 <w:webHidden/>
               </w:rPr>
-              <w:tab/>
+              <w:fldChar w:fldCharType="begin"/>
             </w:r>
             <w:r>
               <w:rPr>
                 <w:noProof/>
                 <w:webHidden/>
               </w:rPr>
-              <w:fldChar w:fldCharType="begin"/>
+              <w:instrText xml:space="preserve"> PAGEREF _Toc101568460 \h </w:instrText>
             </w:r>
             <w:r>
               <w:rPr>
                 <w:noProof/>
                 <w:webHidden/>
               </w:rPr>
-              <w:instrText xml:space="preserve"> PAGEREF _Toc100787968 \h </w:instrText>
             </w:r>
             <w:r>
               <w:rPr>
                 <w:noProof/>
                 <w:webHidden/>
               </w:rPr>
+              <w:fldChar w:fldCharType="separate"/>
             </w:r>
             <w:r>
               <w:rPr>
                 <w:noProof/>
                 <w:webHidden/>
               </w:rPr>
-              <w:fldChar w:fldCharType="separate"/>
-            </w:r>
-            <w:r>
-              <w:rPr>
-                <w:noProof/>
-                <w:webHidden/>
-              </w:rPr>
-              <w:t>8</w:t>
+              <w:t>7</w:t>
             </w:r>
             <w:r>
               <w:rPr>
@@ -1926,7 +1885,7 @@
         </w:rPr>
       </w:pPr>
       <w:bookmarkStart w:id="2" w:name="_Toc96179516"/>
-      <w:bookmarkStart w:id="3" w:name="_Toc100787960"/>
+      <w:bookmarkStart w:id="3" w:name="_Toc101568452"/>
       <w:r>
         <w:rPr>
           <w:sz w:val="48"/>
@@ -2020,32 +1979,9 @@
     <w:p>
       <w:pPr>
         <w:rPr>
-          <w:color w:val="808080" w:themeColor="background1" w:themeShade="80"/>
-          <w:lang w:val="en-US"/>
-        </w:rPr>
-      </w:pPr>
-      <w:r>
-        <w:rPr>
-          <w:color w:val="808080" w:themeColor="background1" w:themeShade="80"/>
-          <w:lang w:val="en-US"/>
-        </w:rPr>
-        <w:tab/>
-        <w:t>Disclaimer:</w:t>
-      </w:r>
-    </w:p>
-    <w:p>
-      <w:pPr>
-        <w:ind w:firstLine="720"/>
-        <w:rPr>
-          <w:lang w:val="en-US"/>
-        </w:rPr>
-      </w:pPr>
-      <w:r>
-        <w:rPr>
-          <w:lang w:val="en-US"/>
-        </w:rPr>
-        <w:t>The features that are going to be presented in the document and subsequent project documentations are subject to a change depending on the semester setup, material, learning outcomes and finally teachers and coaches’ decisions/suggestions throughout the semester.</w:t>
-      </w:r>
+          <w:lang w:val="en-US"/>
+        </w:rPr>
+      </w:pPr>
       <w:bookmarkStart w:id="4" w:name="_Toc96179517"/>
     </w:p>
     <w:p>
@@ -2088,7 +2024,7 @@
           <w:lang w:val="en-US"/>
         </w:rPr>
       </w:pPr>
-      <w:bookmarkStart w:id="5" w:name="_Toc100787961"/>
+      <w:bookmarkStart w:id="5" w:name="_Toc101568453"/>
       <w:r>
         <w:rPr>
           <w:sz w:val="48"/>
@@ -2134,7 +2070,7 @@
           <w:u w:val="single"/>
         </w:rPr>
       </w:pPr>
-      <w:hyperlink r:id="rId10" w:history="1">
+      <w:hyperlink r:id="rId11" w:history="1">
         <w:r>
           <w:rPr>
             <w:color w:val="0000FF"/>
@@ -2220,18 +2156,27 @@
         <w:pStyle w:val="Heading1"/>
         <w:jc w:val="center"/>
         <w:rPr>
+          <w:lang w:val="en-US"/>
+        </w:rPr>
+      </w:pPr>
+      <w:r>
+        <w:rPr>
+          <w:lang w:val="en-US"/>
+        </w:rPr>
+        <w:br w:type="page"/>
+      </w:r>
+    </w:p>
+    <w:p>
+      <w:pPr>
+        <w:pStyle w:val="Heading1"/>
+        <w:jc w:val="center"/>
+        <w:rPr>
           <w:sz w:val="48"/>
           <w:szCs w:val="48"/>
           <w:lang w:val="en-US"/>
         </w:rPr>
       </w:pPr>
-      <w:r>
-        <w:rPr>
-          <w:lang w:val="en-US"/>
-        </w:rPr>
-        <w:br w:type="page"/>
-      </w:r>
-      <w:bookmarkStart w:id="7" w:name="_Toc100787962"/>
+      <w:bookmarkStart w:id="7" w:name="_Toc101568454"/>
       <w:r>
         <w:rPr>
           <w:sz w:val="48"/>
@@ -2239,292 +2184,25 @@
           <w:lang w:val="en-US"/>
         </w:rPr>
         <w:lastRenderedPageBreak/>
-        <w:t>Project Planning</w:t>
-      </w:r>
-      <w:bookmarkEnd w:id="7"/>
-    </w:p>
-    <w:p>
-      <w:pPr>
-        <w:rPr>
-          <w:lang w:val="en-US"/>
-        </w:rPr>
-      </w:pPr>
-    </w:p>
-    <w:p>
-      <w:pPr>
-        <w:ind w:firstLine="720"/>
-        <w:jc w:val="both"/>
-        <w:rPr>
-          <w:rFonts w:eastAsia="Times New Roman" w:cstheme="minorHAnsi"/>
-          <w:color w:val="000000" w:themeColor="text1"/>
-          <w:shd w:val="clear" w:color="auto" w:fill="FFFFFF"/>
-          <w:lang w:val="en-US" w:eastAsia="en-GB"/>
-        </w:rPr>
-      </w:pPr>
-      <w:r>
-        <w:rPr>
-          <w:rFonts w:cstheme="minorHAnsi"/>
-          <w:color w:val="000000" w:themeColor="text1"/>
-          <w:lang w:val="en-US"/>
-        </w:rPr>
-        <w:t xml:space="preserve">The project planning process that will be applied for the built of this project is agile as </w:t>
-      </w:r>
-      <w:r>
-        <w:rPr>
-          <w:rFonts w:eastAsia="Times New Roman" w:cstheme="minorHAnsi"/>
-          <w:color w:val="000000" w:themeColor="text1"/>
-          <w:shd w:val="clear" w:color="auto" w:fill="FFFFFF"/>
-          <w:lang w:eastAsia="en-GB"/>
-        </w:rPr>
-        <w:t xml:space="preserve">an iterative approach to </w:t>
-      </w:r>
-      <w:r>
-        <w:rPr>
-          <w:rFonts w:eastAsia="Times New Roman" w:cstheme="minorHAnsi"/>
-          <w:color w:val="000000" w:themeColor="text1"/>
-          <w:shd w:val="clear" w:color="auto" w:fill="FFFFFF"/>
-          <w:lang w:val="en-US" w:eastAsia="en-GB"/>
-        </w:rPr>
-        <w:t xml:space="preserve">the </w:t>
-      </w:r>
-      <w:r>
-        <w:rPr>
-          <w:rFonts w:eastAsia="Times New Roman" w:cstheme="minorHAnsi"/>
-          <w:color w:val="000000" w:themeColor="text1"/>
-          <w:shd w:val="clear" w:color="auto" w:fill="FFFFFF"/>
-          <w:lang w:eastAsia="en-GB"/>
-        </w:rPr>
-        <w:t xml:space="preserve">project management and </w:t>
-      </w:r>
-      <w:r>
-        <w:rPr>
-          <w:rFonts w:eastAsia="Times New Roman" w:cstheme="minorHAnsi"/>
-          <w:color w:val="000000" w:themeColor="text1"/>
-          <w:shd w:val="clear" w:color="auto" w:fill="FFFFFF"/>
-          <w:lang w:val="en-US" w:eastAsia="en-GB"/>
-        </w:rPr>
-        <w:t xml:space="preserve">the </w:t>
-      </w:r>
-      <w:r>
-        <w:rPr>
-          <w:rFonts w:eastAsia="Times New Roman" w:cstheme="minorHAnsi"/>
-          <w:color w:val="000000" w:themeColor="text1"/>
-          <w:shd w:val="clear" w:color="auto" w:fill="FFFFFF"/>
-          <w:lang w:eastAsia="en-GB"/>
-        </w:rPr>
-        <w:t>software development</w:t>
-      </w:r>
-      <w:r>
-        <w:rPr>
-          <w:rFonts w:eastAsia="Times New Roman" w:cstheme="minorHAnsi"/>
-          <w:color w:val="000000" w:themeColor="text1"/>
-          <w:shd w:val="clear" w:color="auto" w:fill="FFFFFF"/>
-          <w:lang w:val="en-US" w:eastAsia="en-GB"/>
-        </w:rPr>
-        <w:t>.</w:t>
-      </w:r>
-    </w:p>
-    <w:p>
-      <w:pPr>
-        <w:jc w:val="both"/>
-        <w:rPr>
-          <w:rFonts w:ascii="Calibri" w:eastAsia="Times New Roman" w:hAnsi="Calibri" w:cs="Calibri"/>
-          <w:color w:val="000000" w:themeColor="text1"/>
-          <w:shd w:val="clear" w:color="auto" w:fill="FFFFFF"/>
-          <w:lang w:val="en-US" w:eastAsia="en-GB"/>
-        </w:rPr>
-      </w:pPr>
-    </w:p>
-    <w:p>
-      <w:pPr>
-        <w:jc w:val="both"/>
-        <w:rPr>
-          <w:rFonts w:ascii="Calibri" w:eastAsia="Times New Roman" w:hAnsi="Calibri" w:cs="Calibri"/>
-          <w:i/>
-          <w:iCs/>
-          <w:color w:val="44546A" w:themeColor="text2"/>
-          <w:shd w:val="clear" w:color="auto" w:fill="FFFFFF"/>
-          <w:lang w:val="en-US" w:eastAsia="en-GB"/>
-        </w:rPr>
-      </w:pPr>
-      <w:r>
-        <w:rPr>
-          <w:rFonts w:eastAsia="Times New Roman" w:cstheme="minorHAnsi"/>
-          <w:color w:val="000000" w:themeColor="text1"/>
-          <w:shd w:val="clear" w:color="auto" w:fill="FFFFFF"/>
-          <w:lang w:val="en-US" w:eastAsia="en-GB"/>
-        </w:rPr>
-        <w:tab/>
-        <w:t>The software tool to be used to help the management of the project work flow is</w:t>
-      </w:r>
-      <w:r>
-        <w:rPr>
-          <w:rFonts w:ascii="Calibri" w:eastAsia="Times New Roman" w:hAnsi="Calibri" w:cs="Calibri"/>
-          <w:color w:val="000000" w:themeColor="text1"/>
-          <w:shd w:val="clear" w:color="auto" w:fill="FFFFFF"/>
-          <w:lang w:val="en-US" w:eastAsia="en-GB"/>
-        </w:rPr>
-        <w:t xml:space="preserve"> </w:t>
-      </w:r>
-      <w:r>
-        <w:rPr>
-          <w:rFonts w:ascii="Calibri" w:eastAsia="Times New Roman" w:hAnsi="Calibri" w:cs="Calibri"/>
-          <w:i/>
-          <w:iCs/>
-          <w:color w:val="44546A" w:themeColor="text2"/>
-          <w:shd w:val="clear" w:color="auto" w:fill="FFFFFF"/>
-          <w:lang w:val="en-US" w:eastAsia="en-GB"/>
-        </w:rPr>
-        <w:t>Jira Software</w:t>
-      </w:r>
-    </w:p>
-    <w:p>
-      <w:pPr>
-        <w:jc w:val="both"/>
-        <w:rPr>
-          <w:rFonts w:ascii="Calibri" w:eastAsia="Times New Roman" w:hAnsi="Calibri" w:cs="Calibri"/>
-          <w:color w:val="000000" w:themeColor="text1"/>
-          <w:shd w:val="clear" w:color="auto" w:fill="FFFFFF"/>
-          <w:lang w:val="en-US" w:eastAsia="en-GB"/>
-        </w:rPr>
-      </w:pPr>
-    </w:p>
-    <w:p>
-      <w:pPr>
-        <w:jc w:val="center"/>
+        <w:t>Versioning</w:t>
+      </w:r>
+      <w:r>
         <w:rPr>
           <w:sz w:val="48"/>
           <w:szCs w:val="48"/>
           <w:lang w:val="en-US"/>
         </w:rPr>
-      </w:pPr>
-      <w:r>
-        <w:rPr>
-          <w:noProof/>
-          <w:lang w:val="en-US"/>
-        </w:rPr>
-        <w:drawing>
-          <wp:inline distT="0" distB="0" distL="0" distR="0" wp14:anchorId="42007280" wp14:editId="5BD1A17A">
-            <wp:extent cx="6693141" cy="4053385"/>
-            <wp:effectExtent l="0" t="0" r="0" b="0"/>
-            <wp:docPr id="5" name="Picture 5"/>
-            <wp:cNvGraphicFramePr>
-              <a:graphicFrameLocks xmlns:a="http://schemas.openxmlformats.org/drawingml/2006/main" noChangeAspect="1"/>
-            </wp:cNvGraphicFramePr>
-            <a:graphic xmlns:a="http://schemas.openxmlformats.org/drawingml/2006/main">
-              <a:graphicData uri="http://schemas.openxmlformats.org/drawingml/2006/picture">
-                <pic:pic xmlns:pic="http://schemas.openxmlformats.org/drawingml/2006/picture">
-                  <pic:nvPicPr>
-                    <pic:cNvPr id="5" name="Picture 5"/>
-                    <pic:cNvPicPr/>
-                  </pic:nvPicPr>
-                  <pic:blipFill>
-                    <a:blip r:embed="rId11" cstate="print">
-                      <a:extLst>
-                        <a:ext uri="{28A0092B-C50C-407E-A947-70E740481C1C}">
-                          <a14:useLocalDpi xmlns:a14="http://schemas.microsoft.com/office/drawing/2010/main" val="0"/>
-                        </a:ext>
-                      </a:extLst>
-                    </a:blip>
-                    <a:stretch>
-                      <a:fillRect/>
-                    </a:stretch>
-                  </pic:blipFill>
-                  <pic:spPr>
-                    <a:xfrm>
-                      <a:off x="0" y="0"/>
-                      <a:ext cx="6867943" cy="4159246"/>
-                    </a:xfrm>
-                    <a:prstGeom prst="rect">
-                      <a:avLst/>
-                    </a:prstGeom>
-                  </pic:spPr>
-                </pic:pic>
-              </a:graphicData>
-            </a:graphic>
-          </wp:inline>
-        </w:drawing>
-      </w:r>
-    </w:p>
-    <w:p>
-      <w:pPr>
-        <w:jc w:val="center"/>
-        <w:rPr>
-          <w:lang w:val="en-US"/>
-        </w:rPr>
-      </w:pPr>
-      <w:hyperlink w:anchor="jira" w:history="1">
-        <w:r>
-          <w:rPr>
-            <w:rStyle w:val="Hyperlink"/>
-            <w:color w:val="023160" w:themeColor="hyperlink" w:themeShade="80"/>
-            <w:lang w:val="en-US"/>
-          </w:rPr>
-          <w:t xml:space="preserve">Jira </w:t>
-        </w:r>
-        <w:r>
-          <w:rPr>
-            <w:rStyle w:val="Hyperlink"/>
-            <w:color w:val="023160" w:themeColor="hyperlink" w:themeShade="80"/>
-            <w:lang w:val="en-US"/>
-          </w:rPr>
-          <w:t>L</w:t>
-        </w:r>
-        <w:r>
-          <w:rPr>
-            <w:rStyle w:val="Hyperlink"/>
-            <w:color w:val="023160" w:themeColor="hyperlink" w:themeShade="80"/>
-            <w:lang w:val="en-US"/>
-          </w:rPr>
-          <w:t>ink</w:t>
-        </w:r>
-      </w:hyperlink>
+        <w:t xml:space="preserve"> </w:t>
+      </w:r>
       <w:r>
         <w:rPr>
           <w:sz w:val="48"/>
           <w:szCs w:val="48"/>
           <w:lang w:val="en-US"/>
         </w:rPr>
-        <w:br w:type="page"/>
-      </w:r>
-    </w:p>
-    <w:p>
-      <w:pPr>
-        <w:pStyle w:val="Heading1"/>
-        <w:jc w:val="center"/>
-        <w:rPr>
-          <w:sz w:val="48"/>
-          <w:szCs w:val="48"/>
-          <w:lang w:val="en-US"/>
-        </w:rPr>
-      </w:pPr>
-      <w:bookmarkStart w:id="8" w:name="_Toc100787963"/>
-      <w:r>
-        <w:rPr>
-          <w:sz w:val="48"/>
-          <w:szCs w:val="48"/>
-          <w:lang w:val="en-US"/>
-        </w:rPr>
-        <w:lastRenderedPageBreak/>
-        <w:t>Versioning</w:t>
-      </w:r>
-      <w:r>
-        <w:rPr>
-          <w:sz w:val="48"/>
-          <w:szCs w:val="48"/>
-          <w:lang w:val="en-US"/>
-        </w:rPr>
-        <w:t xml:space="preserve"> </w:t>
-      </w:r>
-      <w:r>
-        <w:rPr>
-          <w:sz w:val="48"/>
-          <w:szCs w:val="48"/>
-          <w:lang w:val="en-US"/>
-        </w:rPr>
         <w:t>Table</w:t>
       </w:r>
-      <w:bookmarkEnd w:id="8"/>
+      <w:bookmarkEnd w:id="7"/>
     </w:p>
     <w:p>
       <w:pPr>
@@ -2846,19 +2524,7 @@
               <w:rPr>
                 <w:lang w:val="en-US"/>
               </w:rPr>
-              <w:t>25.0</w:t>
-            </w:r>
-            <w:r>
-              <w:rPr>
-                <w:lang w:val="en-US"/>
-              </w:rPr>
-              <w:t>3</w:t>
-            </w:r>
-            <w:r>
-              <w:rPr>
-                <w:lang w:val="en-US"/>
-              </w:rPr>
-              <w:t>.</w:t>
+              <w:t>25.03.</w:t>
             </w:r>
             <w:r>
               <w:rPr>
@@ -3042,8 +2708,8 @@
           <w:lang w:val="en-US"/>
         </w:rPr>
       </w:pPr>
-      <w:bookmarkStart w:id="9" w:name="_Toc96179518"/>
-      <w:bookmarkStart w:id="10" w:name="_Toc100787964"/>
+      <w:bookmarkStart w:id="8" w:name="_Toc96179518"/>
+      <w:bookmarkStart w:id="9" w:name="_Toc101568455"/>
       <w:bookmarkEnd w:id="4"/>
       <w:r>
         <w:rPr>
@@ -3054,7 +2720,7 @@
         <w:lastRenderedPageBreak/>
         <w:t>Project Goal</w:t>
       </w:r>
-      <w:bookmarkEnd w:id="9"/>
+      <w:bookmarkEnd w:id="8"/>
       <w:r>
         <w:rPr>
           <w:sz w:val="48"/>
@@ -3063,7 +2729,7 @@
         </w:rPr>
         <w:t>s</w:t>
       </w:r>
-      <w:bookmarkEnd w:id="10"/>
+      <w:bookmarkEnd w:id="9"/>
     </w:p>
     <w:p>
       <w:pPr>
@@ -3088,8 +2754,8 @@
           <w:szCs w:val="40"/>
         </w:rPr>
       </w:pPr>
-      <w:bookmarkStart w:id="11" w:name="_Toc96179519"/>
-      <w:bookmarkStart w:id="12" w:name="_Toc100787965"/>
+      <w:bookmarkStart w:id="10" w:name="_Toc96179519"/>
+      <w:bookmarkStart w:id="11" w:name="_Toc101568456"/>
       <w:r>
         <w:rPr>
           <w:color w:val="4472C4" w:themeColor="accent1"/>
@@ -3098,8 +2764,8 @@
         </w:rPr>
         <w:t>Project Goals:</w:t>
       </w:r>
+      <w:bookmarkEnd w:id="10"/>
       <w:bookmarkEnd w:id="11"/>
-      <w:bookmarkEnd w:id="12"/>
     </w:p>
     <w:p>
       <w:pPr>
@@ -3164,1392 +2830,36 @@
     </w:p>
     <w:p>
       <w:pPr>
-        <w:rPr>
-          <w:lang w:val="en-US"/>
-        </w:rPr>
-      </w:pPr>
-    </w:p>
-    <w:p>
-      <w:pPr>
-        <w:rPr>
-          <w:lang w:val="en-US"/>
-        </w:rPr>
-      </w:pPr>
-    </w:p>
-    <w:p>
-      <w:pPr>
-        <w:rPr>
-          <w:lang w:val="en-US"/>
-        </w:rPr>
-      </w:pPr>
-    </w:p>
-    <w:p>
-      <w:pPr>
-        <w:rPr>
-          <w:lang w:val="en-US"/>
-        </w:rPr>
-      </w:pPr>
-      <w:r>
-        <w:rPr>
-          <w:lang w:val="en-US"/>
-        </w:rPr>
-        <w:br w:type="page"/>
-      </w:r>
-    </w:p>
-    <w:p>
-      <w:pPr>
-        <w:pStyle w:val="Heading1"/>
-        <w:jc w:val="center"/>
-        <w:rPr>
-          <w:sz w:val="48"/>
-          <w:szCs w:val="48"/>
-          <w:lang w:val="en-US"/>
-        </w:rPr>
-      </w:pPr>
-      <w:bookmarkStart w:id="13" w:name="_Toc100787966"/>
-      <w:r>
-        <w:rPr>
-          <w:sz w:val="48"/>
-          <w:szCs w:val="48"/>
-          <w:lang w:val="en-US"/>
-        </w:rPr>
-        <w:lastRenderedPageBreak/>
-        <w:t>Product</w:t>
-      </w:r>
-      <w:r>
-        <w:rPr>
-          <w:sz w:val="48"/>
-          <w:szCs w:val="48"/>
-          <w:lang w:val="en-US"/>
-        </w:rPr>
-        <w:t xml:space="preserve"> </w:t>
-      </w:r>
-      <w:r>
-        <w:rPr>
-          <w:sz w:val="48"/>
-          <w:szCs w:val="48"/>
-          <w:lang w:val="en-US"/>
-        </w:rPr>
-        <w:t>Backlog</w:t>
-      </w:r>
-      <w:bookmarkEnd w:id="13"/>
-    </w:p>
-    <w:p>
-      <w:pPr>
-        <w:jc w:val="center"/>
-        <w:rPr>
-          <w:lang w:val="en-US"/>
-        </w:rPr>
-      </w:pPr>
-    </w:p>
-    <w:p>
-      <w:pPr>
-        <w:pStyle w:val="Heading2"/>
-        <w:numPr>
-          <w:ilvl w:val="0"/>
-          <w:numId w:val="4"/>
-        </w:numPr>
-        <w:rPr>
-          <w:sz w:val="40"/>
-          <w:szCs w:val="40"/>
-        </w:rPr>
-      </w:pPr>
-      <w:bookmarkStart w:id="14" w:name="_Toc100787967"/>
-      <w:r>
-        <w:rPr>
-          <w:sz w:val="40"/>
-          <w:szCs w:val="40"/>
-        </w:rPr>
-        <w:t>User Stories</w:t>
-      </w:r>
-      <w:r>
-        <w:rPr>
-          <w:sz w:val="40"/>
-          <w:szCs w:val="40"/>
-        </w:rPr>
-        <w:t>:</w:t>
-      </w:r>
-      <w:bookmarkEnd w:id="14"/>
-    </w:p>
-    <w:p>
-      <w:pPr>
         <w:pStyle w:val="ListParagraph"/>
         <w:numPr>
           <w:ilvl w:val="0"/>
-          <w:numId w:val="4"/>
+          <w:numId w:val="1"/>
         </w:numPr>
         <w:rPr>
-          <w:i/>
-          <w:iCs/>
-          <w:color w:val="44546A" w:themeColor="text2"/>
-          <w:sz w:val="22"/>
-          <w:szCs w:val="22"/>
-          <w:lang w:val="en-US"/>
-        </w:rPr>
-      </w:pPr>
-      <w:r>
-        <w:rPr>
-          <w:i/>
-          <w:iCs/>
-          <w:color w:val="44546A" w:themeColor="text2"/>
-          <w:sz w:val="22"/>
-          <w:szCs w:val="22"/>
-          <w:lang w:val="en-US"/>
-        </w:rPr>
-        <w:t xml:space="preserve">(Acceptance Criteria </w:t>
-      </w:r>
-      <w:r>
-        <w:rPr>
-          <w:i/>
-          <w:iCs/>
-          <w:color w:val="44546A" w:themeColor="text2"/>
-          <w:sz w:val="22"/>
-          <w:szCs w:val="22"/>
-          <w:lang w:val="en-US"/>
-        </w:rPr>
-        <w:t>in</w:t>
-      </w:r>
-      <w:r>
-        <w:rPr>
-          <w:i/>
-          <w:iCs/>
-          <w:color w:val="44546A" w:themeColor="text2"/>
-          <w:sz w:val="22"/>
-          <w:szCs w:val="22"/>
-          <w:lang w:val="en-US"/>
-        </w:rPr>
-        <w:t xml:space="preserve"> the next Page)</w:t>
-      </w:r>
-    </w:p>
-    <w:p>
-      <w:pPr>
-        <w:rPr>
-          <w:i/>
-          <w:iCs/>
-          <w:color w:val="44546A" w:themeColor="text2"/>
-          <w:sz w:val="22"/>
-          <w:szCs w:val="22"/>
-          <w:lang w:val="en-US"/>
-        </w:rPr>
-      </w:pPr>
-    </w:p>
-    <w:tbl>
-      <w:tblPr>
-        <w:tblStyle w:val="TableGrid"/>
-        <w:tblW w:w="0" w:type="auto"/>
-        <w:tblLook w:val="04A0" w:firstRow="1" w:lastRow="0" w:firstColumn="1" w:lastColumn="0" w:noHBand="0" w:noVBand="1"/>
-      </w:tblPr>
-      <w:tblGrid>
-        <w:gridCol w:w="920"/>
-        <w:gridCol w:w="909"/>
-        <w:gridCol w:w="1070"/>
-        <w:gridCol w:w="798"/>
-        <w:gridCol w:w="911"/>
-        <w:gridCol w:w="5310"/>
-        <w:gridCol w:w="1276"/>
-        <w:gridCol w:w="1275"/>
-        <w:gridCol w:w="1479"/>
-      </w:tblGrid>
-      <w:tr>
-        <w:trPr>
-          <w:trHeight w:val="679"/>
-        </w:trPr>
-        <w:tc>
-          <w:tcPr>
-            <w:tcW w:w="920" w:type="dxa"/>
-          </w:tcPr>
-          <w:p>
-            <w:pPr>
-              <w:rPr>
-                <w:lang w:val="en-US"/>
-              </w:rPr>
-            </w:pPr>
-            <w:r>
-              <w:rPr>
-                <w:lang w:val="en-US"/>
-              </w:rPr>
-              <w:t>Order</w:t>
-            </w:r>
-          </w:p>
-        </w:tc>
-        <w:tc>
-          <w:tcPr>
-            <w:tcW w:w="909" w:type="dxa"/>
-          </w:tcPr>
-          <w:p>
-            <w:pPr>
-              <w:rPr>
-                <w:lang w:val="en-US"/>
-              </w:rPr>
-            </w:pPr>
-            <w:r>
-              <w:rPr>
-                <w:lang w:val="en-US"/>
-              </w:rPr>
-              <w:t>Story ID</w:t>
-            </w:r>
-          </w:p>
-        </w:tc>
-        <w:tc>
-          <w:tcPr>
-            <w:tcW w:w="1070" w:type="dxa"/>
-          </w:tcPr>
-          <w:p>
-            <w:pPr>
-              <w:rPr>
-                <w:lang w:val="en-US"/>
-              </w:rPr>
-            </w:pPr>
-            <w:r>
-              <w:rPr>
-                <w:lang w:val="en-US"/>
-              </w:rPr>
-              <w:t>Estimate</w:t>
-            </w:r>
-          </w:p>
-        </w:tc>
-        <w:tc>
-          <w:tcPr>
-            <w:tcW w:w="798" w:type="dxa"/>
-          </w:tcPr>
-          <w:p>
-            <w:pPr>
-              <w:rPr>
-                <w:lang w:val="en-US"/>
-              </w:rPr>
-            </w:pPr>
-            <w:r>
-              <w:rPr>
-                <w:lang w:val="en-US"/>
-              </w:rPr>
-              <w:t>Sprint</w:t>
-            </w:r>
-          </w:p>
-        </w:tc>
-        <w:tc>
-          <w:tcPr>
-            <w:tcW w:w="911" w:type="dxa"/>
-          </w:tcPr>
-          <w:p>
-            <w:pPr>
-              <w:rPr>
-                <w:lang w:val="en-US"/>
-              </w:rPr>
-            </w:pPr>
-            <w:r>
-              <w:rPr>
-                <w:lang w:val="en-US"/>
-              </w:rPr>
-              <w:t>User Type</w:t>
-            </w:r>
-          </w:p>
-        </w:tc>
-        <w:tc>
-          <w:tcPr>
-            <w:tcW w:w="5310" w:type="dxa"/>
-          </w:tcPr>
-          <w:p>
-            <w:pPr>
-              <w:rPr>
-                <w:lang w:val="en-US"/>
-              </w:rPr>
-            </w:pPr>
-            <w:r>
-              <w:rPr>
-                <w:lang w:val="en-US"/>
-              </w:rPr>
-              <w:t>Story</w:t>
-            </w:r>
-          </w:p>
-        </w:tc>
-        <w:tc>
-          <w:tcPr>
-            <w:tcW w:w="1276" w:type="dxa"/>
-          </w:tcPr>
-          <w:p>
-            <w:pPr>
-              <w:rPr>
-                <w:lang w:val="en-US"/>
-              </w:rPr>
-            </w:pPr>
-            <w:r>
-              <w:rPr>
-                <w:lang w:val="en-US"/>
-              </w:rPr>
-              <w:t>Story Type</w:t>
-            </w:r>
-          </w:p>
-        </w:tc>
-        <w:tc>
-          <w:tcPr>
-            <w:tcW w:w="1275" w:type="dxa"/>
-          </w:tcPr>
-          <w:p>
-            <w:pPr>
-              <w:rPr>
-                <w:lang w:val="en-US"/>
-              </w:rPr>
-            </w:pPr>
-            <w:r>
-              <w:rPr>
-                <w:lang w:val="en-US"/>
-              </w:rPr>
-              <w:t>Priority</w:t>
-            </w:r>
-          </w:p>
-        </w:tc>
-        <w:tc>
-          <w:tcPr>
-            <w:tcW w:w="1479" w:type="dxa"/>
-          </w:tcPr>
-          <w:p>
-            <w:pPr>
-              <w:rPr>
-                <w:lang w:val="en-US"/>
-              </w:rPr>
-            </w:pPr>
-            <w:r>
-              <w:rPr>
-                <w:lang w:val="en-US"/>
-              </w:rPr>
-              <w:t>Status</w:t>
-            </w:r>
-          </w:p>
-        </w:tc>
-      </w:tr>
-      <w:tr>
-        <w:trPr>
-          <w:trHeight w:val="679"/>
-        </w:trPr>
-        <w:tc>
-          <w:tcPr>
-            <w:tcW w:w="920" w:type="dxa"/>
-          </w:tcPr>
-          <w:p>
-            <w:pPr>
-              <w:rPr>
-                <w:lang w:val="en-US"/>
-              </w:rPr>
-            </w:pPr>
-            <w:r>
-              <w:rPr>
-                <w:lang w:val="en-US"/>
-              </w:rPr>
-              <w:t>1</w:t>
-            </w:r>
-          </w:p>
-        </w:tc>
-        <w:tc>
-          <w:tcPr>
-            <w:tcW w:w="909" w:type="dxa"/>
-          </w:tcPr>
-          <w:p>
-            <w:pPr>
-              <w:rPr>
-                <w:lang w:val="en-US"/>
-              </w:rPr>
-            </w:pPr>
-            <w:r>
-              <w:rPr>
-                <w:lang w:val="en-US"/>
-              </w:rPr>
-              <w:t>A-01</w:t>
-            </w:r>
-          </w:p>
-        </w:tc>
-        <w:tc>
-          <w:tcPr>
-            <w:tcW w:w="1070" w:type="dxa"/>
-          </w:tcPr>
-          <w:p>
-            <w:pPr>
-              <w:rPr>
-                <w:lang w:val="en-US"/>
-              </w:rPr>
-            </w:pPr>
-          </w:p>
-        </w:tc>
-        <w:tc>
-          <w:tcPr>
-            <w:tcW w:w="798" w:type="dxa"/>
-          </w:tcPr>
-          <w:p>
-            <w:pPr>
-              <w:rPr>
-                <w:lang w:val="en-US"/>
-              </w:rPr>
-            </w:pPr>
-            <w:r>
-              <w:rPr>
-                <w:lang w:val="en-US"/>
-              </w:rPr>
-              <w:t>2</w:t>
-            </w:r>
-          </w:p>
-        </w:tc>
-        <w:tc>
-          <w:tcPr>
-            <w:tcW w:w="911" w:type="dxa"/>
-          </w:tcPr>
-          <w:p>
-            <w:pPr>
-              <w:rPr>
-                <w:lang w:val="en-US"/>
-              </w:rPr>
-            </w:pPr>
-            <w:r>
-              <w:rPr>
-                <w:lang w:val="en-US"/>
-              </w:rPr>
-              <w:t>Client</w:t>
-            </w:r>
-          </w:p>
-        </w:tc>
-        <w:tc>
-          <w:tcPr>
-            <w:tcW w:w="5310" w:type="dxa"/>
-          </w:tcPr>
-          <w:p>
-            <w:pPr>
-              <w:pStyle w:val="ListParagraph"/>
-              <w:numPr>
-                <w:ilvl w:val="0"/>
-                <w:numId w:val="4"/>
-              </w:numPr>
-              <w:rPr>
-                <w:lang w:val="en-US"/>
-              </w:rPr>
-            </w:pPr>
-            <w:bookmarkStart w:id="15" w:name="A01"/>
-            <w:r>
-              <w:rPr>
-                <w:lang w:val="en-US"/>
-              </w:rPr>
-              <w:t>I want to be able to view available kite lessons</w:t>
-            </w:r>
-            <w:r>
-              <w:rPr>
-                <w:lang w:val="en-US"/>
-              </w:rPr>
-              <w:t xml:space="preserve"> </w:t>
-            </w:r>
-            <w:r>
-              <w:rPr>
-                <w:lang w:val="en-US"/>
-              </w:rPr>
-              <w:t>So that I can get t</w:t>
-            </w:r>
-            <w:r>
-              <w:rPr>
-                <w:lang w:val="en-US"/>
-              </w:rPr>
-              <w:t xml:space="preserve">o </w:t>
-            </w:r>
-            <w:r>
-              <w:rPr>
-                <w:lang w:val="en-US"/>
-              </w:rPr>
-              <w:t>choose what suits me best</w:t>
-            </w:r>
-            <w:bookmarkEnd w:id="15"/>
-          </w:p>
-        </w:tc>
-        <w:tc>
-          <w:tcPr>
-            <w:tcW w:w="1276" w:type="dxa"/>
-          </w:tcPr>
-          <w:p>
-            <w:pPr>
-              <w:rPr>
-                <w:lang w:val="en-US"/>
-              </w:rPr>
-            </w:pPr>
-            <w:r>
-              <w:rPr>
-                <w:lang w:val="en-US"/>
-              </w:rPr>
-              <w:t>Story</w:t>
-            </w:r>
-          </w:p>
-        </w:tc>
-        <w:tc>
-          <w:tcPr>
-            <w:tcW w:w="1275" w:type="dxa"/>
-          </w:tcPr>
-          <w:p>
-            <w:pPr>
-              <w:rPr>
-                <w:color w:val="FF0000"/>
-                <w:lang w:val="en-US"/>
-              </w:rPr>
-            </w:pPr>
-            <w:r>
-              <w:rPr>
-                <w:color w:val="FF0000"/>
-                <w:lang w:val="en-US"/>
-              </w:rPr>
-              <w:t>High</w:t>
-            </w:r>
-          </w:p>
-        </w:tc>
-        <w:tc>
-          <w:tcPr>
-            <w:tcW w:w="1479" w:type="dxa"/>
-          </w:tcPr>
-          <w:p>
-            <w:pPr>
-              <w:rPr>
-                <w:color w:val="FF0000"/>
-                <w:lang w:val="en-US"/>
-              </w:rPr>
-            </w:pPr>
-            <w:r>
-              <w:rPr>
-                <w:color w:val="808080" w:themeColor="background1" w:themeShade="80"/>
-                <w:lang w:val="en-US"/>
-              </w:rPr>
-              <w:t>Done</w:t>
-            </w:r>
-          </w:p>
-        </w:tc>
-      </w:tr>
-      <w:tr>
-        <w:trPr>
-          <w:trHeight w:val="679"/>
-        </w:trPr>
-        <w:tc>
-          <w:tcPr>
-            <w:tcW w:w="920" w:type="dxa"/>
-          </w:tcPr>
-          <w:p>
-            <w:pPr>
-              <w:rPr>
-                <w:lang w:val="en-US"/>
-              </w:rPr>
-            </w:pPr>
-            <w:r>
-              <w:rPr>
-                <w:lang w:val="en-US"/>
-              </w:rPr>
-              <w:t>2</w:t>
-            </w:r>
-          </w:p>
-        </w:tc>
-        <w:tc>
-          <w:tcPr>
-            <w:tcW w:w="909" w:type="dxa"/>
-          </w:tcPr>
-          <w:p>
-            <w:pPr>
-              <w:rPr>
-                <w:lang w:val="en-US"/>
-              </w:rPr>
-            </w:pPr>
-            <w:r>
-              <w:rPr>
-                <w:lang w:val="en-US"/>
-              </w:rPr>
-              <w:t>A-02</w:t>
-            </w:r>
-          </w:p>
-        </w:tc>
-        <w:tc>
-          <w:tcPr>
-            <w:tcW w:w="1070" w:type="dxa"/>
-          </w:tcPr>
-          <w:p>
-            <w:pPr>
-              <w:rPr>
-                <w:lang w:val="en-US"/>
-              </w:rPr>
-            </w:pPr>
-          </w:p>
-        </w:tc>
-        <w:tc>
-          <w:tcPr>
-            <w:tcW w:w="798" w:type="dxa"/>
-          </w:tcPr>
-          <w:p>
-            <w:pPr>
-              <w:rPr>
-                <w:lang w:val="en-US"/>
-              </w:rPr>
-            </w:pPr>
-            <w:r>
-              <w:rPr>
-                <w:lang w:val="en-US"/>
-              </w:rPr>
-              <w:t>2</w:t>
-            </w:r>
-          </w:p>
-        </w:tc>
-        <w:tc>
-          <w:tcPr>
-            <w:tcW w:w="911" w:type="dxa"/>
-          </w:tcPr>
-          <w:p>
-            <w:pPr>
-              <w:rPr>
-                <w:lang w:val="en-US"/>
-              </w:rPr>
-            </w:pPr>
-            <w:r>
-              <w:rPr>
-                <w:lang w:val="en-US"/>
-              </w:rPr>
-              <w:t>Client</w:t>
-            </w:r>
-          </w:p>
-        </w:tc>
-        <w:tc>
-          <w:tcPr>
-            <w:tcW w:w="5310" w:type="dxa"/>
-          </w:tcPr>
-          <w:p>
-            <w:pPr>
-              <w:pStyle w:val="ListParagraph"/>
-              <w:numPr>
-                <w:ilvl w:val="0"/>
-                <w:numId w:val="4"/>
-              </w:numPr>
-              <w:rPr>
-                <w:lang w:val="en-US"/>
-              </w:rPr>
-            </w:pPr>
-            <w:bookmarkStart w:id="16" w:name="A02"/>
-            <w:r>
-              <w:rPr>
-                <w:lang w:val="en-US"/>
-              </w:rPr>
-              <w:t>I want to be able to place a reservation for a kite lesson,</w:t>
-            </w:r>
-            <w:r>
-              <w:rPr>
-                <w:lang w:val="en-US"/>
-              </w:rPr>
-              <w:t xml:space="preserve"> </w:t>
-            </w:r>
-            <w:r>
-              <w:rPr>
-                <w:lang w:val="en-US"/>
-              </w:rPr>
-              <w:t>so that I</w:t>
-            </w:r>
-            <w:r>
-              <w:rPr>
-                <w:lang w:val="en-US"/>
-              </w:rPr>
-              <w:t xml:space="preserve"> </w:t>
-            </w:r>
-            <w:r>
-              <w:rPr>
-                <w:lang w:val="en-US"/>
-              </w:rPr>
-              <w:t>can learn how to kite</w:t>
-            </w:r>
-            <w:bookmarkEnd w:id="16"/>
-          </w:p>
-        </w:tc>
-        <w:tc>
-          <w:tcPr>
-            <w:tcW w:w="1276" w:type="dxa"/>
-          </w:tcPr>
-          <w:p>
-            <w:pPr>
-              <w:rPr>
-                <w:lang w:val="en-US"/>
-              </w:rPr>
-            </w:pPr>
-            <w:r>
-              <w:rPr>
-                <w:lang w:val="en-US"/>
-              </w:rPr>
-              <w:t>Story</w:t>
-            </w:r>
-          </w:p>
-        </w:tc>
-        <w:tc>
-          <w:tcPr>
-            <w:tcW w:w="1275" w:type="dxa"/>
-          </w:tcPr>
-          <w:p>
-            <w:pPr>
-              <w:rPr>
-                <w:lang w:val="en-US"/>
-              </w:rPr>
-            </w:pPr>
-            <w:r>
-              <w:rPr>
-                <w:color w:val="00B050"/>
-                <w:lang w:val="en-US"/>
-              </w:rPr>
-              <w:t>Medium</w:t>
-            </w:r>
-          </w:p>
-        </w:tc>
-        <w:tc>
-          <w:tcPr>
-            <w:tcW w:w="1479" w:type="dxa"/>
-          </w:tcPr>
-          <w:p>
-            <w:pPr>
-              <w:rPr>
-                <w:color w:val="00B050"/>
-                <w:lang w:val="en-US"/>
-              </w:rPr>
-            </w:pPr>
-            <w:r>
-              <w:rPr>
-                <w:color w:val="808080" w:themeColor="background1" w:themeShade="80"/>
-                <w:lang w:val="en-US"/>
-              </w:rPr>
-              <w:t>In progress</w:t>
-            </w:r>
-          </w:p>
-        </w:tc>
-      </w:tr>
-      <w:tr>
-        <w:trPr>
-          <w:trHeight w:val="679"/>
-        </w:trPr>
-        <w:tc>
-          <w:tcPr>
-            <w:tcW w:w="920" w:type="dxa"/>
-          </w:tcPr>
-          <w:p>
-            <w:pPr>
-              <w:rPr>
-                <w:lang w:val="en-US"/>
-              </w:rPr>
-            </w:pPr>
-            <w:r>
-              <w:rPr>
-                <w:lang w:val="en-US"/>
-              </w:rPr>
-              <w:t>3</w:t>
-            </w:r>
-          </w:p>
-        </w:tc>
-        <w:tc>
-          <w:tcPr>
-            <w:tcW w:w="909" w:type="dxa"/>
-          </w:tcPr>
-          <w:p>
-            <w:pPr>
-              <w:rPr>
-                <w:lang w:val="en-US"/>
-              </w:rPr>
-            </w:pPr>
-            <w:r>
-              <w:rPr>
-                <w:lang w:val="en-US"/>
-              </w:rPr>
-              <w:t>A-03</w:t>
-            </w:r>
-          </w:p>
-        </w:tc>
-        <w:tc>
-          <w:tcPr>
-            <w:tcW w:w="1070" w:type="dxa"/>
-          </w:tcPr>
-          <w:p>
-            <w:pPr>
-              <w:rPr>
-                <w:lang w:val="en-US"/>
-              </w:rPr>
-            </w:pPr>
-          </w:p>
-        </w:tc>
-        <w:tc>
-          <w:tcPr>
-            <w:tcW w:w="798" w:type="dxa"/>
-          </w:tcPr>
-          <w:p>
-            <w:pPr>
-              <w:rPr>
-                <w:lang w:val="en-US"/>
-              </w:rPr>
-            </w:pPr>
-            <w:r>
-              <w:rPr>
-                <w:lang w:val="en-US"/>
-              </w:rPr>
-              <w:t>2</w:t>
-            </w:r>
-          </w:p>
-        </w:tc>
-        <w:tc>
-          <w:tcPr>
-            <w:tcW w:w="911" w:type="dxa"/>
-          </w:tcPr>
-          <w:p>
-            <w:pPr>
-              <w:rPr>
-                <w:lang w:val="en-US"/>
-              </w:rPr>
-            </w:pPr>
-            <w:r>
-              <w:rPr>
-                <w:lang w:val="en-US"/>
-              </w:rPr>
-              <w:t>Client</w:t>
-            </w:r>
-          </w:p>
-        </w:tc>
-        <w:tc>
-          <w:tcPr>
-            <w:tcW w:w="5310" w:type="dxa"/>
-          </w:tcPr>
-          <w:p>
-            <w:pPr>
-              <w:pStyle w:val="ListParagraph"/>
-              <w:numPr>
-                <w:ilvl w:val="0"/>
-                <w:numId w:val="4"/>
-              </w:numPr>
-              <w:rPr>
-                <w:lang w:val="en-US"/>
-              </w:rPr>
-            </w:pPr>
-            <w:bookmarkStart w:id="17" w:name="A03"/>
-            <w:r>
-              <w:rPr>
-                <w:lang w:val="en-US"/>
-              </w:rPr>
-              <w:t>I want to be able to create an account, so that I can become a member to the website</w:t>
-            </w:r>
-            <w:bookmarkEnd w:id="17"/>
-          </w:p>
-        </w:tc>
-        <w:tc>
-          <w:tcPr>
-            <w:tcW w:w="1276" w:type="dxa"/>
-          </w:tcPr>
-          <w:p>
-            <w:pPr>
-              <w:rPr>
-                <w:lang w:val="en-US"/>
-              </w:rPr>
-            </w:pPr>
-            <w:r>
-              <w:rPr>
-                <w:lang w:val="en-US"/>
-              </w:rPr>
-              <w:t>Story</w:t>
-            </w:r>
-          </w:p>
-        </w:tc>
-        <w:tc>
-          <w:tcPr>
-            <w:tcW w:w="1275" w:type="dxa"/>
-          </w:tcPr>
-          <w:p>
-            <w:pPr>
-              <w:rPr>
-                <w:lang w:val="en-US"/>
-              </w:rPr>
-            </w:pPr>
-            <w:r>
-              <w:rPr>
-                <w:color w:val="767171" w:themeColor="background2" w:themeShade="80"/>
-                <w:lang w:val="en-US"/>
-              </w:rPr>
-              <w:t>Low</w:t>
-            </w:r>
-          </w:p>
-        </w:tc>
-        <w:tc>
-          <w:tcPr>
-            <w:tcW w:w="1479" w:type="dxa"/>
-          </w:tcPr>
-          <w:p>
-            <w:pPr>
-              <w:rPr>
-                <w:color w:val="767171" w:themeColor="background2" w:themeShade="80"/>
-                <w:lang w:val="en-US"/>
-              </w:rPr>
-            </w:pPr>
-            <w:r>
-              <w:rPr>
-                <w:color w:val="767171" w:themeColor="background2" w:themeShade="80"/>
-                <w:lang w:val="en-US"/>
-              </w:rPr>
-              <w:t>To do</w:t>
-            </w:r>
-          </w:p>
-        </w:tc>
-      </w:tr>
-      <w:tr>
-        <w:trPr>
-          <w:trHeight w:val="679"/>
-        </w:trPr>
-        <w:tc>
-          <w:tcPr>
-            <w:tcW w:w="920" w:type="dxa"/>
-          </w:tcPr>
-          <w:p>
-            <w:pPr>
-              <w:rPr>
-                <w:lang w:val="en-US"/>
-              </w:rPr>
-            </w:pPr>
-            <w:r>
-              <w:rPr>
-                <w:lang w:val="en-US"/>
-              </w:rPr>
-              <w:t>4</w:t>
-            </w:r>
-          </w:p>
-        </w:tc>
-        <w:tc>
-          <w:tcPr>
-            <w:tcW w:w="909" w:type="dxa"/>
-          </w:tcPr>
-          <w:p>
-            <w:pPr>
-              <w:rPr>
-                <w:lang w:val="en-US"/>
-              </w:rPr>
-            </w:pPr>
-            <w:r>
-              <w:rPr>
-                <w:lang w:val="en-US"/>
-              </w:rPr>
-              <w:t>A-04</w:t>
-            </w:r>
-          </w:p>
-        </w:tc>
-        <w:tc>
-          <w:tcPr>
-            <w:tcW w:w="1070" w:type="dxa"/>
-          </w:tcPr>
-          <w:p>
-            <w:pPr>
-              <w:rPr>
-                <w:lang w:val="en-US"/>
-              </w:rPr>
-            </w:pPr>
-          </w:p>
-        </w:tc>
-        <w:tc>
-          <w:tcPr>
-            <w:tcW w:w="798" w:type="dxa"/>
-          </w:tcPr>
-          <w:p>
-            <w:pPr>
-              <w:rPr>
-                <w:lang w:val="en-US"/>
-              </w:rPr>
-            </w:pPr>
-            <w:r>
-              <w:rPr>
-                <w:lang w:val="en-US"/>
-              </w:rPr>
-              <w:t>2</w:t>
-            </w:r>
-          </w:p>
-        </w:tc>
-        <w:tc>
-          <w:tcPr>
-            <w:tcW w:w="911" w:type="dxa"/>
-          </w:tcPr>
-          <w:p>
-            <w:pPr>
-              <w:rPr>
-                <w:lang w:val="en-US"/>
-              </w:rPr>
-            </w:pPr>
-            <w:r>
-              <w:rPr>
-                <w:lang w:val="en-US"/>
-              </w:rPr>
-              <w:t>Client</w:t>
-            </w:r>
-          </w:p>
-        </w:tc>
-        <w:tc>
-          <w:tcPr>
-            <w:tcW w:w="5310" w:type="dxa"/>
-          </w:tcPr>
-          <w:p>
-            <w:pPr>
-              <w:pStyle w:val="ListParagraph"/>
-              <w:numPr>
-                <w:ilvl w:val="0"/>
-                <w:numId w:val="4"/>
-              </w:numPr>
-              <w:rPr>
-                <w:lang w:val="en-US"/>
-              </w:rPr>
-            </w:pPr>
-            <w:bookmarkStart w:id="18" w:name="A04"/>
-            <w:r>
-              <w:rPr>
-                <w:lang w:val="en-US"/>
-              </w:rPr>
-              <w:t xml:space="preserve">I want to be able to sign in to my account, so that I can </w:t>
-            </w:r>
-            <w:bookmarkEnd w:id="18"/>
-            <w:r>
-              <w:rPr>
-                <w:lang w:val="en-US"/>
-              </w:rPr>
-              <w:t>view my past bookings and kiting level</w:t>
-            </w:r>
-          </w:p>
-        </w:tc>
-        <w:tc>
-          <w:tcPr>
-            <w:tcW w:w="1276" w:type="dxa"/>
-          </w:tcPr>
-          <w:p>
-            <w:pPr>
-              <w:rPr>
-                <w:lang w:val="en-US"/>
-              </w:rPr>
-            </w:pPr>
-            <w:r>
-              <w:rPr>
-                <w:lang w:val="en-US"/>
-              </w:rPr>
-              <w:t>Story</w:t>
-            </w:r>
-          </w:p>
-        </w:tc>
-        <w:tc>
-          <w:tcPr>
-            <w:tcW w:w="1275" w:type="dxa"/>
-          </w:tcPr>
-          <w:p>
-            <w:pPr>
-              <w:rPr>
-                <w:lang w:val="en-US"/>
-              </w:rPr>
-            </w:pPr>
-            <w:r>
-              <w:rPr>
-                <w:color w:val="767171" w:themeColor="background2" w:themeShade="80"/>
-                <w:lang w:val="en-US"/>
-              </w:rPr>
-              <w:t>Low</w:t>
-            </w:r>
-          </w:p>
-        </w:tc>
-        <w:tc>
-          <w:tcPr>
-            <w:tcW w:w="1479" w:type="dxa"/>
-          </w:tcPr>
-          <w:p>
-            <w:pPr>
-              <w:rPr>
-                <w:color w:val="767171" w:themeColor="background2" w:themeShade="80"/>
-                <w:lang w:val="en-US"/>
-              </w:rPr>
-            </w:pPr>
-            <w:r>
-              <w:rPr>
-                <w:color w:val="767171" w:themeColor="background2" w:themeShade="80"/>
-                <w:lang w:val="en-US"/>
-              </w:rPr>
-              <w:t>To do</w:t>
-            </w:r>
-          </w:p>
-        </w:tc>
-      </w:tr>
-      <w:tr>
-        <w:trPr>
-          <w:trHeight w:val="679"/>
-        </w:trPr>
-        <w:tc>
-          <w:tcPr>
-            <w:tcW w:w="920" w:type="dxa"/>
-          </w:tcPr>
-          <w:p>
-            <w:pPr>
-              <w:rPr>
-                <w:lang w:val="en-US"/>
-              </w:rPr>
-            </w:pPr>
-            <w:r>
-              <w:rPr>
-                <w:lang w:val="en-US"/>
-              </w:rPr>
-              <w:t>5</w:t>
-            </w:r>
-          </w:p>
-        </w:tc>
-        <w:tc>
-          <w:tcPr>
-            <w:tcW w:w="909" w:type="dxa"/>
-          </w:tcPr>
-          <w:p>
-            <w:pPr>
-              <w:rPr>
-                <w:lang w:val="en-US"/>
-              </w:rPr>
-            </w:pPr>
-            <w:r>
-              <w:rPr>
-                <w:lang w:val="en-US"/>
-              </w:rPr>
-              <w:t>A-05</w:t>
-            </w:r>
-          </w:p>
-        </w:tc>
-        <w:tc>
-          <w:tcPr>
-            <w:tcW w:w="1070" w:type="dxa"/>
-          </w:tcPr>
-          <w:p>
-            <w:pPr>
-              <w:rPr>
-                <w:lang w:val="en-US"/>
-              </w:rPr>
-            </w:pPr>
-          </w:p>
-        </w:tc>
-        <w:tc>
-          <w:tcPr>
-            <w:tcW w:w="798" w:type="dxa"/>
-          </w:tcPr>
-          <w:p>
-            <w:pPr>
-              <w:rPr>
-                <w:lang w:val="en-US"/>
-              </w:rPr>
-            </w:pPr>
-            <w:r>
-              <w:rPr>
-                <w:lang w:val="en-US"/>
-              </w:rPr>
-              <w:t>2/3</w:t>
-            </w:r>
-          </w:p>
-        </w:tc>
-        <w:tc>
-          <w:tcPr>
-            <w:tcW w:w="911" w:type="dxa"/>
-          </w:tcPr>
-          <w:p>
-            <w:pPr>
-              <w:rPr>
-                <w:lang w:val="en-US"/>
-              </w:rPr>
-            </w:pPr>
-            <w:r>
-              <w:rPr>
-                <w:lang w:val="en-US"/>
-              </w:rPr>
-              <w:t>Owner</w:t>
-            </w:r>
-          </w:p>
-        </w:tc>
-        <w:tc>
-          <w:tcPr>
-            <w:tcW w:w="5310" w:type="dxa"/>
-          </w:tcPr>
-          <w:p>
-            <w:pPr>
-              <w:pStyle w:val="ListParagraph"/>
-              <w:numPr>
-                <w:ilvl w:val="0"/>
-                <w:numId w:val="4"/>
-              </w:numPr>
-              <w:rPr>
-                <w:lang w:val="en-US"/>
-              </w:rPr>
-            </w:pPr>
-            <w:bookmarkStart w:id="19" w:name="A05"/>
-            <w:r>
-              <w:rPr>
-                <w:color w:val="000000" w:themeColor="text1"/>
-                <w:lang w:val="en-US"/>
-              </w:rPr>
-              <w:t>I want to be able to create instructors so that clients can reserve an instructor</w:t>
-            </w:r>
-            <w:bookmarkEnd w:id="19"/>
-          </w:p>
-        </w:tc>
-        <w:tc>
-          <w:tcPr>
-            <w:tcW w:w="1276" w:type="dxa"/>
-          </w:tcPr>
-          <w:p>
-            <w:pPr>
-              <w:rPr>
-                <w:lang w:val="en-US"/>
-              </w:rPr>
-            </w:pPr>
-            <w:r>
-              <w:rPr>
-                <w:lang w:val="en-US"/>
-              </w:rPr>
-              <w:t>Story</w:t>
-            </w:r>
-          </w:p>
-        </w:tc>
-        <w:tc>
-          <w:tcPr>
-            <w:tcW w:w="1275" w:type="dxa"/>
-          </w:tcPr>
-          <w:p>
-            <w:pPr>
-              <w:rPr>
-                <w:lang w:val="en-US"/>
-              </w:rPr>
-            </w:pPr>
-            <w:r>
-              <w:rPr>
-                <w:color w:val="767171" w:themeColor="background2" w:themeShade="80"/>
-                <w:lang w:val="en-US"/>
-              </w:rPr>
-              <w:t>Low</w:t>
-            </w:r>
-          </w:p>
-        </w:tc>
-        <w:tc>
-          <w:tcPr>
-            <w:tcW w:w="1479" w:type="dxa"/>
-          </w:tcPr>
-          <w:p>
-            <w:pPr>
-              <w:rPr>
-                <w:color w:val="00B050"/>
-                <w:lang w:val="en-US"/>
-              </w:rPr>
-            </w:pPr>
-            <w:r>
-              <w:rPr>
-                <w:color w:val="767171" w:themeColor="background2" w:themeShade="80"/>
-                <w:lang w:val="en-US"/>
-              </w:rPr>
-              <w:t>To do</w:t>
-            </w:r>
-          </w:p>
-        </w:tc>
-      </w:tr>
-      <w:tr>
-        <w:trPr>
-          <w:trHeight w:val="679"/>
-        </w:trPr>
-        <w:tc>
-          <w:tcPr>
-            <w:tcW w:w="920" w:type="dxa"/>
-          </w:tcPr>
-          <w:p>
-            <w:pPr>
-              <w:rPr>
-                <w:lang w:val="en-US"/>
-              </w:rPr>
-            </w:pPr>
-          </w:p>
-        </w:tc>
-        <w:tc>
-          <w:tcPr>
-            <w:tcW w:w="909" w:type="dxa"/>
-          </w:tcPr>
-          <w:p>
-            <w:pPr>
-              <w:rPr>
-                <w:lang w:val="en-US"/>
-              </w:rPr>
-            </w:pPr>
-          </w:p>
-        </w:tc>
-        <w:tc>
-          <w:tcPr>
-            <w:tcW w:w="1070" w:type="dxa"/>
-          </w:tcPr>
-          <w:p>
-            <w:pPr>
-              <w:rPr>
-                <w:lang w:val="en-US"/>
-              </w:rPr>
-            </w:pPr>
-          </w:p>
-        </w:tc>
-        <w:tc>
-          <w:tcPr>
-            <w:tcW w:w="798" w:type="dxa"/>
-          </w:tcPr>
-          <w:p>
-            <w:pPr>
-              <w:rPr>
-                <w:lang w:val="en-US"/>
-              </w:rPr>
-            </w:pPr>
-          </w:p>
-        </w:tc>
-        <w:tc>
-          <w:tcPr>
-            <w:tcW w:w="911" w:type="dxa"/>
-          </w:tcPr>
-          <w:p>
-            <w:pPr>
-              <w:rPr>
-                <w:lang w:val="en-US"/>
-              </w:rPr>
-            </w:pPr>
-          </w:p>
-        </w:tc>
-        <w:tc>
-          <w:tcPr>
-            <w:tcW w:w="5310" w:type="dxa"/>
-          </w:tcPr>
-          <w:p>
-            <w:pPr>
-              <w:pStyle w:val="ListParagraph"/>
-              <w:numPr>
-                <w:ilvl w:val="0"/>
-                <w:numId w:val="4"/>
-              </w:numPr>
-              <w:rPr>
-                <w:color w:val="000000" w:themeColor="text1"/>
-                <w:lang w:val="en-US"/>
-              </w:rPr>
-            </w:pPr>
-          </w:p>
-        </w:tc>
-        <w:tc>
-          <w:tcPr>
-            <w:tcW w:w="1276" w:type="dxa"/>
-          </w:tcPr>
-          <w:p>
-            <w:pPr>
-              <w:rPr>
-                <w:lang w:val="en-US"/>
-              </w:rPr>
-            </w:pPr>
-          </w:p>
-        </w:tc>
-        <w:tc>
-          <w:tcPr>
-            <w:tcW w:w="1275" w:type="dxa"/>
-          </w:tcPr>
-          <w:p>
-            <w:pPr>
-              <w:rPr>
-                <w:color w:val="00B050"/>
-                <w:lang w:val="en-US"/>
-              </w:rPr>
-            </w:pPr>
-          </w:p>
-        </w:tc>
-        <w:tc>
-          <w:tcPr>
-            <w:tcW w:w="1479" w:type="dxa"/>
-          </w:tcPr>
-          <w:p>
-            <w:pPr>
-              <w:rPr>
-                <w:color w:val="767171" w:themeColor="background2" w:themeShade="80"/>
-                <w:lang w:val="en-US"/>
-              </w:rPr>
-            </w:pPr>
-          </w:p>
-        </w:tc>
-      </w:tr>
-    </w:tbl>
+          <w:lang w:val="en-US"/>
+        </w:rPr>
+      </w:pPr>
+      <w:r>
+        <w:rPr>
+          <w:lang w:val="en-US"/>
+        </w:rPr>
+        <w:t>It should also allow customers to create accounts and login to their accounts to view their past bookings</w:t>
+      </w:r>
+    </w:p>
+    <w:p>
+      <w:pPr>
+        <w:rPr>
+          <w:lang w:val="en-US"/>
+        </w:rPr>
+      </w:pPr>
+    </w:p>
+    <w:p>
+      <w:pPr>
+        <w:rPr>
+          <w:lang w:val="en-US"/>
+        </w:rPr>
+      </w:pPr>
+    </w:p>
     <w:p>
       <w:pPr>
         <w:rPr>
@@ -4572,33 +2882,573 @@
     </w:p>
     <w:p>
       <w:pPr>
+        <w:pStyle w:val="Heading1"/>
+        <w:jc w:val="center"/>
+        <w:rPr>
+          <w:sz w:val="48"/>
+          <w:szCs w:val="48"/>
+          <w:lang w:val="en-US"/>
+        </w:rPr>
+      </w:pPr>
+      <w:bookmarkStart w:id="12" w:name="_Toc101568457"/>
+      <w:r>
+        <w:rPr>
+          <w:sz w:val="48"/>
+          <w:szCs w:val="48"/>
+          <w:lang w:val="en-US"/>
+        </w:rPr>
+        <w:lastRenderedPageBreak/>
+        <w:t>Product</w:t>
+      </w:r>
+      <w:r>
+        <w:rPr>
+          <w:sz w:val="48"/>
+          <w:szCs w:val="48"/>
+          <w:lang w:val="en-US"/>
+        </w:rPr>
+        <w:t xml:space="preserve"> </w:t>
+      </w:r>
+      <w:r>
+        <w:rPr>
+          <w:sz w:val="48"/>
+          <w:szCs w:val="48"/>
+          <w:lang w:val="en-US"/>
+        </w:rPr>
+        <w:t>Backlog</w:t>
+      </w:r>
+      <w:bookmarkEnd w:id="12"/>
+    </w:p>
+    <w:p>
+      <w:pPr>
+        <w:rPr>
+          <w:lang w:val="en-US"/>
+        </w:rPr>
+      </w:pPr>
+    </w:p>
+    <w:p>
+      <w:pPr>
         <w:pStyle w:val="Heading2"/>
-        <w:numPr>
-          <w:ilvl w:val="0"/>
-          <w:numId w:val="4"/>
-        </w:numPr>
         <w:rPr>
           <w:sz w:val="40"/>
           <w:szCs w:val="40"/>
         </w:rPr>
       </w:pPr>
-      <w:bookmarkStart w:id="20" w:name="_Toc100787968"/>
+      <w:bookmarkStart w:id="13" w:name="_Toc101568458"/>
       <w:r>
         <w:rPr>
           <w:sz w:val="40"/>
           <w:szCs w:val="40"/>
         </w:rPr>
+        <w:t>Personas</w:t>
+      </w:r>
+      <w:r>
+        <w:rPr>
+          <w:sz w:val="40"/>
+          <w:szCs w:val="40"/>
+        </w:rPr>
+        <w:t>:</w:t>
+      </w:r>
+      <w:bookmarkEnd w:id="13"/>
+    </w:p>
+    <w:p>
+      <w:pPr>
+        <w:rPr>
+          <w:lang w:val="en-GB"/>
+        </w:rPr>
+      </w:pPr>
+    </w:p>
+    <w:p>
+      <w:pPr>
+        <w:rPr>
+          <w:lang w:val="en-GB"/>
+        </w:rPr>
+      </w:pPr>
+      <w:r>
+        <w:rPr>
+          <w:lang w:val="en-GB"/>
+        </w:rPr>
+        <w:t>The web application will have two types of users as a start, the web app administrator and the customer.</w:t>
+      </w:r>
+    </w:p>
+    <w:p>
+      <w:pPr>
+        <w:rPr>
+          <w:lang w:val="en-GB"/>
+        </w:rPr>
+      </w:pPr>
+    </w:p>
+    <w:p>
+      <w:pPr>
+        <w:spacing w:line="276" w:lineRule="auto"/>
+        <w:rPr>
+          <w:sz w:val="26"/>
+          <w:szCs w:val="26"/>
+          <w:u w:val="single"/>
+          <w:lang w:val="en-GB"/>
+        </w:rPr>
+      </w:pPr>
+      <w:r>
+        <w:rPr>
+          <w:sz w:val="26"/>
+          <w:szCs w:val="26"/>
+          <w:u w:val="single"/>
+          <w:lang w:val="en-GB"/>
+        </w:rPr>
+        <w:t>The administrator:</w:t>
+      </w:r>
+    </w:p>
+    <w:p>
+      <w:pPr>
+        <w:spacing w:line="276" w:lineRule="auto"/>
+        <w:rPr>
+          <w:lang w:val="en-GB"/>
+        </w:rPr>
+      </w:pPr>
+      <w:r>
+        <w:rPr>
+          <w:lang w:val="en-GB"/>
+        </w:rPr>
+        <w:t>The administrator manages the web app services that can lie in the kite lessons, instructors, schedules, etc.</w:t>
+      </w:r>
+    </w:p>
+    <w:p>
+      <w:pPr>
+        <w:rPr>
+          <w:lang w:val="en-GB"/>
+        </w:rPr>
+      </w:pPr>
+    </w:p>
+    <w:p>
+      <w:pPr>
+        <w:spacing w:line="276" w:lineRule="auto"/>
+        <w:rPr>
+          <w:sz w:val="26"/>
+          <w:szCs w:val="26"/>
+          <w:u w:val="single"/>
+          <w:lang w:val="en-GB"/>
+        </w:rPr>
+      </w:pPr>
+      <w:r>
+        <w:rPr>
+          <w:sz w:val="26"/>
+          <w:szCs w:val="26"/>
+          <w:u w:val="single"/>
+          <w:lang w:val="en-GB"/>
+        </w:rPr>
+        <w:t>The customer:</w:t>
+      </w:r>
+    </w:p>
+    <w:p>
+      <w:pPr>
+        <w:spacing w:line="276" w:lineRule="auto"/>
+        <w:rPr>
+          <w:lang w:val="en-GB"/>
+        </w:rPr>
+      </w:pPr>
+      <w:r>
+        <w:rPr>
+          <w:lang w:val="en-GB"/>
+        </w:rPr>
+        <w:t>The customer is any visitor who can access and view the web app services and can place reservations for kite lessons</w:t>
+      </w:r>
+      <w:r>
+        <w:rPr>
+          <w:lang w:val="en-GB"/>
+        </w:rPr>
+        <w:t>.</w:t>
+      </w:r>
+    </w:p>
+    <w:p>
+      <w:pPr>
+        <w:rPr>
+          <w:lang w:val="en-GB"/>
+        </w:rPr>
+      </w:pPr>
+    </w:p>
+    <w:p>
+      <w:pPr>
+        <w:pStyle w:val="Heading2"/>
+        <w:rPr>
+          <w:sz w:val="40"/>
+          <w:szCs w:val="40"/>
+        </w:rPr>
+      </w:pPr>
+      <w:bookmarkStart w:id="14" w:name="_Toc101568459"/>
+      <w:r>
+        <w:rPr>
+          <w:sz w:val="40"/>
+          <w:szCs w:val="40"/>
+        </w:rPr>
+        <w:t>User Stories</w:t>
+      </w:r>
+      <w:r>
+        <w:rPr>
+          <w:sz w:val="40"/>
+          <w:szCs w:val="40"/>
+        </w:rPr>
+        <w:t>:</w:t>
+      </w:r>
+      <w:bookmarkEnd w:id="14"/>
+    </w:p>
+    <w:p>
+      <w:pPr>
+        <w:jc w:val="center"/>
+        <w:rPr>
+          <w:lang w:val="en-US"/>
+        </w:rPr>
+      </w:pPr>
+    </w:p>
+    <w:p>
+      <w:pPr>
+        <w:rPr>
+          <w:sz w:val="26"/>
+          <w:szCs w:val="26"/>
+          <w:u w:val="single"/>
+          <w:lang w:val="en-US"/>
+        </w:rPr>
+      </w:pPr>
+      <w:r>
+        <w:rPr>
+          <w:sz w:val="26"/>
+          <w:szCs w:val="26"/>
+          <w:u w:val="single"/>
+          <w:lang w:val="en-US"/>
+        </w:rPr>
+        <w:t>Administrator stories:</w:t>
+      </w:r>
+    </w:p>
+    <w:p>
+      <w:pPr>
+        <w:rPr>
+          <w:lang w:val="en-US"/>
+        </w:rPr>
+      </w:pPr>
+    </w:p>
+    <w:p>
+      <w:pPr>
+        <w:rPr>
+          <w:lang w:val="en-US"/>
+        </w:rPr>
+      </w:pPr>
+      <w:r>
+        <w:rPr>
+          <w:lang w:val="en-US"/>
+        </w:rPr>
+        <w:t>As an administrator, I want to be able to login to my account, so that I can manage the web app services.</w:t>
+      </w:r>
+    </w:p>
+    <w:p>
+      <w:pPr>
+        <w:rPr>
+          <w:lang w:val="en-US"/>
+        </w:rPr>
+      </w:pPr>
+    </w:p>
+    <w:p>
+      <w:pPr>
+        <w:rPr>
+          <w:lang w:val="en-US"/>
+        </w:rPr>
+      </w:pPr>
+      <w:r>
+        <w:rPr>
+          <w:lang w:val="en-US"/>
+        </w:rPr>
+        <w:t>As an administrator, I want to be able to create kite lessons, so that customers can view and book from those kite lessons.</w:t>
+      </w:r>
+    </w:p>
+    <w:p>
+      <w:pPr>
+        <w:rPr>
+          <w:lang w:val="en-US"/>
+        </w:rPr>
+      </w:pPr>
+    </w:p>
+    <w:p>
+      <w:pPr>
+        <w:rPr>
+          <w:lang w:val="en-US"/>
+        </w:rPr>
+      </w:pPr>
+      <w:r>
+        <w:rPr>
+          <w:lang w:val="en-US"/>
+        </w:rPr>
+        <w:t>As an administrator, I want to be able to update kite lessons.</w:t>
+      </w:r>
+    </w:p>
+    <w:p>
+      <w:pPr>
+        <w:rPr>
+          <w:lang w:val="en-US"/>
+        </w:rPr>
+      </w:pPr>
+    </w:p>
+    <w:p>
+      <w:pPr>
+        <w:rPr>
+          <w:lang w:val="en-US"/>
+        </w:rPr>
+      </w:pPr>
+      <w:r>
+        <w:rPr>
+          <w:lang w:val="en-US"/>
+        </w:rPr>
+        <w:t>As an administrator, I want to be able to delete kite lessons.</w:t>
+      </w:r>
+    </w:p>
+    <w:p>
+      <w:pPr>
+        <w:spacing w:line="276" w:lineRule="auto"/>
+        <w:rPr>
+          <w:lang w:val="en-US"/>
+        </w:rPr>
+      </w:pPr>
+    </w:p>
+    <w:p>
+      <w:pPr>
+        <w:spacing w:line="276" w:lineRule="auto"/>
+        <w:rPr>
+          <w:lang w:val="en-US"/>
+        </w:rPr>
+      </w:pPr>
+    </w:p>
+    <w:p>
+      <w:pPr>
+        <w:spacing w:line="276" w:lineRule="auto"/>
+        <w:rPr>
+          <w:sz w:val="26"/>
+          <w:szCs w:val="26"/>
+          <w:u w:val="single"/>
+          <w:lang w:val="en-GB"/>
+        </w:rPr>
+      </w:pPr>
+    </w:p>
+    <w:p>
+      <w:pPr>
+        <w:spacing w:line="276" w:lineRule="auto"/>
+        <w:rPr>
+          <w:sz w:val="26"/>
+          <w:szCs w:val="26"/>
+          <w:u w:val="single"/>
+          <w:lang w:val="en-GB"/>
+        </w:rPr>
+      </w:pPr>
+      <w:r>
+        <w:rPr>
+          <w:sz w:val="26"/>
+          <w:szCs w:val="26"/>
+          <w:u w:val="single"/>
+          <w:lang w:val="en-GB"/>
+        </w:rPr>
         <w:lastRenderedPageBreak/>
+        <w:t>C</w:t>
+      </w:r>
+      <w:r>
+        <w:rPr>
+          <w:sz w:val="26"/>
+          <w:szCs w:val="26"/>
+          <w:u w:val="single"/>
+          <w:lang w:val="en-GB"/>
+        </w:rPr>
+        <w:t>ustomer</w:t>
+      </w:r>
+      <w:r>
+        <w:rPr>
+          <w:sz w:val="26"/>
+          <w:szCs w:val="26"/>
+          <w:u w:val="single"/>
+          <w:lang w:val="en-GB"/>
+        </w:rPr>
+        <w:t xml:space="preserve"> Stories</w:t>
+      </w:r>
+      <w:r>
+        <w:rPr>
+          <w:sz w:val="26"/>
+          <w:szCs w:val="26"/>
+          <w:u w:val="single"/>
+          <w:lang w:val="en-GB"/>
+        </w:rPr>
+        <w:t>:</w:t>
+      </w:r>
+    </w:p>
+    <w:p>
+      <w:pPr>
+        <w:rPr>
+          <w:lang w:val="en-US"/>
+        </w:rPr>
+      </w:pPr>
+    </w:p>
+    <w:p>
+      <w:pPr>
+        <w:rPr>
+          <w:lang w:val="en-US"/>
+        </w:rPr>
+      </w:pPr>
+      <w:r>
+        <w:rPr>
+          <w:lang w:val="en-US"/>
+        </w:rPr>
+        <w:t>As a customer, I want to be able to view the available kite lessons and learn more about them</w:t>
+      </w:r>
+    </w:p>
+    <w:p>
+      <w:pPr>
+        <w:rPr>
+          <w:lang w:val="en-US"/>
+        </w:rPr>
+      </w:pPr>
+    </w:p>
+    <w:p>
+      <w:pPr>
+        <w:rPr>
+          <w:lang w:val="en-US"/>
+        </w:rPr>
+      </w:pPr>
+      <w:r>
+        <w:rPr>
+          <w:lang w:val="en-US"/>
+        </w:rPr>
+        <w:t>As a customer, I want to be able to place a reservation for a kite lesson so that I can learn how to kite</w:t>
+      </w:r>
+    </w:p>
+    <w:p>
+      <w:pPr>
+        <w:rPr>
+          <w:lang w:val="en-US"/>
+        </w:rPr>
+      </w:pPr>
+    </w:p>
+    <w:p>
+      <w:pPr>
+        <w:rPr>
+          <w:lang w:val="en-US"/>
+        </w:rPr>
+      </w:pPr>
+      <w:r>
+        <w:rPr>
+          <w:lang w:val="en-US"/>
+        </w:rPr>
+        <w:t xml:space="preserve">As a customer, I want to be able to create an account so that I can </w:t>
+      </w:r>
+      <w:r>
+        <w:rPr>
+          <w:lang w:val="en-US"/>
+        </w:rPr>
+        <w:t>login to the app</w:t>
+      </w:r>
+    </w:p>
+    <w:p>
+      <w:pPr>
+        <w:rPr>
+          <w:lang w:val="en-US"/>
+        </w:rPr>
+      </w:pPr>
+    </w:p>
+    <w:p>
+      <w:pPr>
+        <w:rPr>
+          <w:lang w:val="en-US"/>
+        </w:rPr>
+      </w:pPr>
+      <w:r>
+        <w:rPr>
+          <w:lang w:val="en-US"/>
+        </w:rPr>
+        <w:t xml:space="preserve">As a customer, I want to be able to </w:t>
+      </w:r>
+      <w:r>
+        <w:rPr>
+          <w:lang w:val="en-US"/>
+        </w:rPr>
+        <w:t>login</w:t>
+      </w:r>
+      <w:r>
+        <w:rPr>
+          <w:lang w:val="en-US"/>
+        </w:rPr>
+        <w:t xml:space="preserve"> so that I can view my past bookings</w:t>
+      </w:r>
+    </w:p>
+    <w:p>
+      <w:pPr>
+        <w:rPr>
+          <w:lang w:val="en-US"/>
+        </w:rPr>
+      </w:pPr>
+    </w:p>
+    <w:p>
+      <w:pPr>
+        <w:pStyle w:val="Heading2"/>
+        <w:rPr>
+          <w:sz w:val="40"/>
+          <w:szCs w:val="40"/>
+        </w:rPr>
+      </w:pPr>
+      <w:bookmarkStart w:id="15" w:name="_Toc101568460"/>
+      <w:r>
+        <w:rPr>
+          <w:sz w:val="40"/>
+          <w:szCs w:val="40"/>
+        </w:rPr>
         <w:t>Acceptance Criteria</w:t>
       </w:r>
-      <w:bookmarkEnd w:id="20"/>
-    </w:p>
-    <w:p>
-      <w:pPr>
-        <w:rPr>
-          <w:lang w:val="en-US"/>
-        </w:rPr>
-      </w:pPr>
+      <w:bookmarkEnd w:id="15"/>
+    </w:p>
+    <w:p>
+      <w:pPr>
+        <w:rPr>
+          <w:lang w:val="en-US"/>
+        </w:rPr>
+      </w:pPr>
+    </w:p>
+    <w:p>
+      <w:pPr>
+        <w:rPr>
+          <w:lang w:val="en-US"/>
+        </w:rPr>
+      </w:pPr>
+    </w:p>
+    <w:p>
+      <w:pPr>
+        <w:rPr>
+          <w:u w:val="single"/>
+          <w:lang w:val="en-US"/>
+        </w:rPr>
+      </w:pPr>
+      <w:r>
+        <w:rPr>
+          <w:u w:val="single"/>
+          <w:lang w:val="en-US"/>
+        </w:rPr>
+        <w:t>As an administrator,</w:t>
+      </w:r>
+    </w:p>
+    <w:p>
+      <w:pPr>
+        <w:rPr>
+          <w:lang w:val="en-US"/>
+        </w:rPr>
+      </w:pPr>
+      <w:r>
+        <w:rPr>
+          <w:lang w:val="en-US"/>
+        </w:rPr>
+        <w:t>I want to be able to login to my account,</w:t>
+      </w:r>
+    </w:p>
+    <w:p>
+      <w:pPr>
+        <w:rPr>
+          <w:lang w:val="en-US"/>
+        </w:rPr>
+      </w:pPr>
+      <w:r>
+        <w:rPr>
+          <w:lang w:val="en-US"/>
+        </w:rPr>
+        <w:t>so that I can manage the web app services.</w:t>
+      </w:r>
     </w:p>
     <w:p>
       <w:pPr>
@@ -4608,108 +3458,124 @@
           <w:numId w:val="8"/>
         </w:numPr>
         <w:rPr>
-          <w:color w:val="00B050"/>
-          <w:lang w:val="en-US"/>
-        </w:rPr>
-      </w:pPr>
-      <w:r>
-        <w:rPr>
-          <w:color w:val="00B050"/>
-          <w:lang w:val="en-US"/>
-        </w:rPr>
-        <w:t>User Story</w:t>
-      </w:r>
-      <w:r>
-        <w:rPr>
-          <w:color w:val="00B050"/>
-          <w:lang w:val="en-US"/>
-        </w:rPr>
-        <w:t xml:space="preserve"> </w:t>
-      </w:r>
-      <w:hyperlink w:anchor="A01" w:history="1">
-        <w:r>
-          <w:rPr>
-            <w:rStyle w:val="Hyperlink"/>
-            <w:lang w:val="en-US"/>
-          </w:rPr>
-          <w:t>ID</w:t>
-        </w:r>
-        <w:r>
-          <w:rPr>
-            <w:rStyle w:val="Hyperlink"/>
-            <w:lang w:val="en-US"/>
-          </w:rPr>
-          <w:t>:</w:t>
-        </w:r>
-        <w:r>
-          <w:rPr>
-            <w:rStyle w:val="Hyperlink"/>
-            <w:lang w:val="en-US"/>
-          </w:rPr>
-          <w:t xml:space="preserve"> A-01</w:t>
-        </w:r>
-      </w:hyperlink>
-    </w:p>
-    <w:p>
-      <w:pPr>
-        <w:ind w:left="360"/>
-        <w:rPr>
-          <w:lang w:val="en-US"/>
-        </w:rPr>
-      </w:pPr>
-      <w:r>
-        <w:rPr>
-          <w:lang w:val="en-US"/>
-        </w:rPr>
-        <w:t xml:space="preserve">As a </w:t>
-      </w:r>
-      <w:r>
-        <w:rPr>
-          <w:lang w:val="en-US"/>
-        </w:rPr>
-        <w:t>client</w:t>
-      </w:r>
-      <w:r>
-        <w:rPr>
-          <w:lang w:val="en-US"/>
-        </w:rPr>
-        <w:t>,</w:t>
-      </w:r>
-    </w:p>
-    <w:p>
-      <w:pPr>
-        <w:ind w:left="360"/>
-        <w:rPr>
-          <w:lang w:val="en-US"/>
-        </w:rPr>
-      </w:pPr>
-      <w:r>
-        <w:rPr>
-          <w:lang w:val="en-US"/>
-        </w:rPr>
-        <w:t>I want to be able to view available kite lessons</w:t>
-      </w:r>
-    </w:p>
-    <w:p>
-      <w:pPr>
-        <w:ind w:left="360"/>
-        <w:rPr>
-          <w:lang w:val="en-US"/>
-        </w:rPr>
-      </w:pPr>
-      <w:r>
-        <w:rPr>
-          <w:lang w:val="en-US"/>
-        </w:rPr>
-        <w:t>So that I can get to choose what suits me best</w:t>
-      </w:r>
-    </w:p>
-    <w:p>
-      <w:pPr>
-        <w:rPr>
-          <w:lang w:val="en-US"/>
-        </w:rPr>
-      </w:pPr>
+          <w:lang w:val="en-US"/>
+        </w:rPr>
+      </w:pPr>
+      <w:r>
+        <w:rPr>
+          <w:lang w:val="en-US"/>
+        </w:rPr>
+        <w:t>Acceptance Criteria:</w:t>
+      </w:r>
+    </w:p>
+    <w:p>
+      <w:pPr>
+        <w:pStyle w:val="ListParagraph"/>
+        <w:numPr>
+          <w:ilvl w:val="0"/>
+          <w:numId w:val="9"/>
+        </w:numPr>
+        <w:rPr>
+          <w:lang w:val="en-US"/>
+        </w:rPr>
+      </w:pPr>
+      <w:r>
+        <w:rPr>
+          <w:lang w:val="en-US"/>
+        </w:rPr>
+        <w:t>username, password fields must be filled with the expected correct data</w:t>
+      </w:r>
+    </w:p>
+    <w:p>
+      <w:pPr>
+        <w:pStyle w:val="ListParagraph"/>
+        <w:numPr>
+          <w:ilvl w:val="0"/>
+          <w:numId w:val="9"/>
+        </w:numPr>
+        <w:rPr>
+          <w:lang w:val="en-US"/>
+        </w:rPr>
+      </w:pPr>
+      <w:r>
+        <w:rPr>
+          <w:lang w:val="en-US"/>
+        </w:rPr>
+        <w:t>Dashboard is displayed</w:t>
+      </w:r>
+    </w:p>
+    <w:p>
+      <w:pPr>
+        <w:pStyle w:val="ListParagraph"/>
+        <w:numPr>
+          <w:ilvl w:val="0"/>
+          <w:numId w:val="9"/>
+        </w:numPr>
+        <w:rPr>
+          <w:lang w:val="en-US"/>
+        </w:rPr>
+      </w:pPr>
+      <w:r>
+        <w:rPr>
+          <w:lang w:val="en-US"/>
+        </w:rPr>
+        <w:t>Dashboard is not displayed in case of incorrect credentials</w:t>
+      </w:r>
+    </w:p>
+    <w:p>
+      <w:pPr>
+        <w:rPr>
+          <w:lang w:val="en-US"/>
+        </w:rPr>
+      </w:pPr>
+    </w:p>
+    <w:p>
+      <w:pPr>
+        <w:rPr>
+          <w:lang w:val="en-US"/>
+        </w:rPr>
+      </w:pPr>
+    </w:p>
+    <w:p>
+      <w:pPr>
+        <w:rPr>
+          <w:u w:val="single"/>
+          <w:lang w:val="en-US"/>
+        </w:rPr>
+      </w:pPr>
+      <w:r>
+        <w:rPr>
+          <w:u w:val="single"/>
+          <w:lang w:val="en-US"/>
+        </w:rPr>
+        <w:t>As an administrator,</w:t>
+      </w:r>
+    </w:p>
+    <w:p>
+      <w:pPr>
+        <w:rPr>
+          <w:lang w:val="en-US"/>
+        </w:rPr>
+      </w:pPr>
+      <w:r>
+        <w:rPr>
+          <w:lang w:val="en-US"/>
+        </w:rPr>
+        <w:t>I want to be able to create kite lessons,</w:t>
+      </w:r>
+    </w:p>
+    <w:p>
+      <w:pPr>
+        <w:rPr>
+          <w:lang w:val="en-US"/>
+        </w:rPr>
+      </w:pPr>
+      <w:r>
+        <w:rPr>
+          <w:lang w:val="en-US"/>
+        </w:rPr>
+        <w:t>so that customers can view and book from those kite lessons.</w:t>
+      </w:r>
     </w:p>
     <w:p>
       <w:pPr>
@@ -4744,160 +3610,62 @@
         <w:rPr>
           <w:lang w:val="en-US"/>
         </w:rPr>
-        <w:t>Available lessons are displayed when requested</w:t>
-      </w:r>
-      <w:r>
-        <w:rPr>
-          <w:lang w:val="en-US"/>
-        </w:rPr>
-        <w:t>:</w:t>
-      </w:r>
-    </w:p>
-    <w:p>
-      <w:pPr>
-        <w:ind w:left="720" w:firstLine="360"/>
-        <w:rPr>
-          <w:lang w:val="en-US"/>
-        </w:rPr>
-      </w:pPr>
-      <w:r>
-        <w:rPr>
-          <w:lang w:val="en-US"/>
-        </w:rPr>
-        <w:t>L</w:t>
-      </w:r>
-      <w:r>
-        <w:rPr>
-          <w:lang w:val="en-US"/>
-        </w:rPr>
-        <w:t>esson type (private, semi-private, group)</w:t>
-      </w:r>
-      <w:r>
-        <w:rPr>
-          <w:lang w:val="en-US"/>
-        </w:rPr>
-        <w:t>;</w:t>
-      </w:r>
-    </w:p>
-    <w:p>
-      <w:pPr>
-        <w:ind w:left="720" w:firstLine="360"/>
-        <w:rPr>
-          <w:lang w:val="en-US"/>
-        </w:rPr>
-      </w:pPr>
-      <w:r>
-        <w:rPr>
-          <w:lang w:val="en-US"/>
-        </w:rPr>
-        <w:t>T</w:t>
-      </w:r>
-      <w:r>
-        <w:rPr>
-          <w:lang w:val="en-US"/>
-        </w:rPr>
-        <w:t>ime slots in a day</w:t>
-      </w:r>
-      <w:r>
-        <w:rPr>
-          <w:lang w:val="en-US"/>
-        </w:rPr>
-        <w:t xml:space="preserve"> </w:t>
-      </w:r>
-      <w:r>
-        <w:rPr>
-          <w:lang w:val="en-US"/>
-        </w:rPr>
-        <w:t>(3 slots</w:t>
-      </w:r>
-      <w:r>
-        <w:rPr>
-          <w:lang w:val="en-US"/>
-        </w:rPr>
-        <w:t xml:space="preserve"> – 10</w:t>
-      </w:r>
-      <w:r>
-        <w:rPr>
-          <w:lang w:val="en-US"/>
-        </w:rPr>
-        <w:t>am</w:t>
-      </w:r>
-      <w:r>
-        <w:rPr>
-          <w:lang w:val="en-US"/>
-        </w:rPr>
-        <w:t>-&gt;12</w:t>
-      </w:r>
-      <w:r>
-        <w:rPr>
-          <w:lang w:val="en-US"/>
-        </w:rPr>
-        <w:t>am</w:t>
-      </w:r>
-      <w:r>
-        <w:rPr>
-          <w:lang w:val="en-US"/>
-        </w:rPr>
-        <w:t xml:space="preserve">, </w:t>
-      </w:r>
-      <w:r>
-        <w:rPr>
-          <w:lang w:val="en-US"/>
-        </w:rPr>
-        <w:t>2pm-&gt;4pm, 4pm-&gt;6pm</w:t>
-      </w:r>
-      <w:r>
-        <w:rPr>
-          <w:lang w:val="en-US"/>
-        </w:rPr>
-        <w:t>)</w:t>
-      </w:r>
-      <w:r>
-        <w:rPr>
-          <w:lang w:val="en-US"/>
-        </w:rPr>
-        <w:t>;</w:t>
-      </w:r>
-    </w:p>
-    <w:p>
-      <w:pPr>
-        <w:ind w:left="720" w:firstLine="360"/>
-        <w:rPr>
-          <w:lang w:val="en-US"/>
-        </w:rPr>
-      </w:pPr>
-      <w:r>
-        <w:rPr>
-          <w:lang w:val="en-US"/>
-        </w:rPr>
-        <w:t>E</w:t>
-      </w:r>
-      <w:r>
-        <w:rPr>
-          <w:lang w:val="en-US"/>
-        </w:rPr>
-        <w:t>xperience level</w:t>
-      </w:r>
-      <w:r>
-        <w:rPr>
-          <w:lang w:val="en-US"/>
-        </w:rPr>
-        <w:t xml:space="preserve"> (Beginner, Intermediate, Advanced)</w:t>
-      </w:r>
-    </w:p>
-    <w:p>
-      <w:pPr>
-        <w:rPr>
-          <w:lang w:val="en-US"/>
-        </w:rPr>
-      </w:pPr>
-    </w:p>
-    <w:p>
-      <w:pPr>
-        <w:rPr>
-          <w:lang w:val="en-US"/>
-        </w:rPr>
-      </w:pPr>
+        <w:t>All fields must be filled with the correct data to create kite lesson</w:t>
+      </w:r>
+    </w:p>
+    <w:p>
+      <w:pPr>
+        <w:pStyle w:val="ListParagraph"/>
+        <w:numPr>
+          <w:ilvl w:val="0"/>
+          <w:numId w:val="9"/>
+        </w:numPr>
+        <w:rPr>
+          <w:lang w:val="en-US"/>
+        </w:rPr>
+      </w:pPr>
+      <w:r>
+        <w:rPr>
+          <w:lang w:val="en-US"/>
+        </w:rPr>
+        <w:t>Kite lesson doesn’t get created in case of empty fields or a missing field</w:t>
+      </w:r>
+    </w:p>
+    <w:p>
+      <w:pPr>
+        <w:rPr>
+          <w:lang w:val="en-US"/>
+        </w:rPr>
+      </w:pPr>
+    </w:p>
+    <w:p>
+      <w:pPr>
+        <w:rPr>
+          <w:u w:val="single"/>
+          <w:lang w:val="en-US"/>
+        </w:rPr>
+      </w:pPr>
+      <w:r>
+        <w:rPr>
+          <w:u w:val="single"/>
+          <w:lang w:val="en-US"/>
+        </w:rPr>
+        <w:lastRenderedPageBreak/>
+        <w:t>As an administrator,</w:t>
+      </w:r>
+    </w:p>
+    <w:p>
+      <w:pPr>
+        <w:rPr>
+          <w:lang w:val="en-US"/>
+        </w:rPr>
+      </w:pPr>
+      <w:r>
+        <w:rPr>
+          <w:lang w:val="en-US"/>
+        </w:rPr>
+        <w:t>I want to be able to update kite lessons.</w:t>
+      </w:r>
     </w:p>
     <w:p>
       <w:pPr>
@@ -4907,108 +3675,116 @@
           <w:numId w:val="8"/>
         </w:numPr>
         <w:rPr>
-          <w:color w:val="00B050"/>
-          <w:lang w:val="en-US"/>
-        </w:rPr>
-      </w:pPr>
-      <w:r>
-        <w:rPr>
-          <w:color w:val="00B050"/>
-          <w:lang w:val="en-US"/>
-        </w:rPr>
-        <w:t>User Story</w:t>
-      </w:r>
-      <w:r>
-        <w:rPr>
-          <w:color w:val="00B050"/>
-          <w:lang w:val="en-US"/>
-        </w:rPr>
-        <w:t xml:space="preserve"> </w:t>
-      </w:r>
-      <w:hyperlink w:anchor="A02" w:history="1">
-        <w:r>
-          <w:rPr>
-            <w:rStyle w:val="Hyperlink"/>
-            <w:lang w:val="en-US"/>
-          </w:rPr>
-          <w:t>ID</w:t>
-        </w:r>
-        <w:r>
-          <w:rPr>
-            <w:rStyle w:val="Hyperlink"/>
-            <w:lang w:val="en-US"/>
-          </w:rPr>
-          <w:t>:</w:t>
-        </w:r>
-        <w:r>
-          <w:rPr>
-            <w:rStyle w:val="Hyperlink"/>
-            <w:lang w:val="en-US"/>
-          </w:rPr>
-          <w:t xml:space="preserve"> A-02</w:t>
-        </w:r>
-      </w:hyperlink>
-    </w:p>
-    <w:p>
-      <w:pPr>
-        <w:ind w:left="360"/>
-        <w:rPr>
-          <w:lang w:val="en-US"/>
-        </w:rPr>
-      </w:pPr>
-      <w:r>
-        <w:rPr>
-          <w:lang w:val="en-US"/>
-        </w:rPr>
-        <w:t xml:space="preserve">As a </w:t>
-      </w:r>
-      <w:r>
-        <w:rPr>
-          <w:lang w:val="en-US"/>
-        </w:rPr>
-        <w:t>client</w:t>
-      </w:r>
-      <w:r>
-        <w:rPr>
-          <w:lang w:val="en-US"/>
-        </w:rPr>
-        <w:t>,</w:t>
-      </w:r>
-    </w:p>
-    <w:p>
-      <w:pPr>
-        <w:ind w:left="360"/>
-        <w:rPr>
-          <w:lang w:val="en-US"/>
-        </w:rPr>
-      </w:pPr>
-      <w:r>
-        <w:rPr>
-          <w:lang w:val="en-US"/>
-        </w:rPr>
-        <w:t>I want to be able to place a reservation for a kite lesson</w:t>
-      </w:r>
-    </w:p>
-    <w:p>
-      <w:pPr>
-        <w:ind w:left="360"/>
-        <w:rPr>
-          <w:lang w:val="en-US"/>
-        </w:rPr>
-      </w:pPr>
-      <w:r>
-        <w:rPr>
-          <w:lang w:val="en-US"/>
-        </w:rPr>
-        <w:t>So that I can learn how to kite</w:t>
-      </w:r>
-    </w:p>
-    <w:p>
-      <w:pPr>
-        <w:rPr>
-          <w:lang w:val="en-US"/>
-        </w:rPr>
-      </w:pPr>
+          <w:lang w:val="en-US"/>
+        </w:rPr>
+      </w:pPr>
+      <w:r>
+        <w:rPr>
+          <w:lang w:val="en-US"/>
+        </w:rPr>
+        <w:t>Acceptance Criteria:</w:t>
+      </w:r>
+    </w:p>
+    <w:p>
+      <w:pPr>
+        <w:pStyle w:val="ListParagraph"/>
+        <w:numPr>
+          <w:ilvl w:val="0"/>
+          <w:numId w:val="9"/>
+        </w:numPr>
+        <w:rPr>
+          <w:lang w:val="en-US"/>
+        </w:rPr>
+      </w:pPr>
+      <w:r>
+        <w:rPr>
+          <w:lang w:val="en-US"/>
+        </w:rPr>
+        <w:t>An existing kite lesson is displayed to be updated</w:t>
+      </w:r>
+    </w:p>
+    <w:p>
+      <w:pPr>
+        <w:pStyle w:val="ListParagraph"/>
+        <w:numPr>
+          <w:ilvl w:val="0"/>
+          <w:numId w:val="9"/>
+        </w:numPr>
+        <w:rPr>
+          <w:lang w:val="en-US"/>
+        </w:rPr>
+      </w:pPr>
+      <w:r>
+        <w:rPr>
+          <w:lang w:val="en-US"/>
+        </w:rPr>
+        <w:t xml:space="preserve">All fields must be filled with the correct data to </w:t>
+      </w:r>
+      <w:r>
+        <w:rPr>
+          <w:lang w:val="en-US"/>
+        </w:rPr>
+        <w:t>update the</w:t>
+      </w:r>
+      <w:r>
+        <w:rPr>
+          <w:lang w:val="en-US"/>
+        </w:rPr>
+        <w:t xml:space="preserve"> kite lesson</w:t>
+      </w:r>
+    </w:p>
+    <w:p>
+      <w:pPr>
+        <w:pStyle w:val="ListParagraph"/>
+        <w:numPr>
+          <w:ilvl w:val="0"/>
+          <w:numId w:val="9"/>
+        </w:numPr>
+        <w:rPr>
+          <w:lang w:val="en-US"/>
+        </w:rPr>
+      </w:pPr>
+      <w:r>
+        <w:rPr>
+          <w:lang w:val="en-US"/>
+        </w:rPr>
+        <w:t>Kite lesson doesn’t get created in case of empty fields or a missing field</w:t>
+      </w:r>
+    </w:p>
+    <w:p>
+      <w:pPr>
+        <w:rPr>
+          <w:lang w:val="en-US"/>
+        </w:rPr>
+      </w:pPr>
+    </w:p>
+    <w:p>
+      <w:pPr>
+        <w:rPr>
+          <w:u w:val="single"/>
+          <w:lang w:val="en-US"/>
+        </w:rPr>
+      </w:pPr>
+      <w:r>
+        <w:rPr>
+          <w:u w:val="single"/>
+          <w:lang w:val="en-US"/>
+        </w:rPr>
+        <w:t>As an administrator,</w:t>
+      </w:r>
+    </w:p>
+    <w:p>
+      <w:pPr>
+        <w:rPr>
+          <w:lang w:val="en-US"/>
+        </w:rPr>
+      </w:pPr>
+      <w:r>
+        <w:rPr>
+          <w:lang w:val="en-US"/>
+        </w:rPr>
+        <w:t>I want to be able to delete kite lessons.</w:t>
+      </w:r>
     </w:p>
     <w:p>
       <w:pPr>
@@ -5043,121 +3819,7 @@
         <w:rPr>
           <w:lang w:val="en-US"/>
         </w:rPr>
-        <w:t>Available lessons are displayed when requested:</w:t>
-      </w:r>
-    </w:p>
-    <w:p>
-      <w:pPr>
-        <w:ind w:left="720" w:firstLine="360"/>
-        <w:rPr>
-          <w:lang w:val="en-US"/>
-        </w:rPr>
-      </w:pPr>
-      <w:r>
-        <w:rPr>
-          <w:lang w:val="en-US"/>
-        </w:rPr>
-        <w:t>L</w:t>
-      </w:r>
-      <w:r>
-        <w:rPr>
-          <w:lang w:val="en-US"/>
-        </w:rPr>
-        <w:t>esson type (private, semi-private, group)</w:t>
-      </w:r>
-      <w:r>
-        <w:rPr>
-          <w:lang w:val="en-US"/>
-        </w:rPr>
-        <w:t>;</w:t>
-      </w:r>
-    </w:p>
-    <w:p>
-      <w:pPr>
-        <w:ind w:left="720" w:firstLine="360"/>
-        <w:rPr>
-          <w:lang w:val="en-US"/>
-        </w:rPr>
-      </w:pPr>
-      <w:r>
-        <w:rPr>
-          <w:lang w:val="en-US"/>
-        </w:rPr>
-        <w:t>T</w:t>
-      </w:r>
-      <w:r>
-        <w:rPr>
-          <w:lang w:val="en-US"/>
-        </w:rPr>
-        <w:t>ime slots in a day (3 slots – 10</w:t>
-      </w:r>
-      <w:r>
-        <w:rPr>
-          <w:lang w:val="en-US"/>
-        </w:rPr>
-        <w:t>am</w:t>
-      </w:r>
-      <w:r>
-        <w:rPr>
-          <w:lang w:val="en-US"/>
-        </w:rPr>
-        <w:t>-&gt;12</w:t>
-      </w:r>
-      <w:r>
-        <w:rPr>
-          <w:lang w:val="en-US"/>
-        </w:rPr>
-        <w:t>am</w:t>
-      </w:r>
-      <w:r>
-        <w:rPr>
-          <w:lang w:val="en-US"/>
-        </w:rPr>
-        <w:t xml:space="preserve">, </w:t>
-      </w:r>
-      <w:r>
-        <w:rPr>
-          <w:lang w:val="en-US"/>
-        </w:rPr>
-        <w:t>2pm-&gt;4pm, 4pm-&gt;6pm</w:t>
-      </w:r>
-      <w:r>
-        <w:rPr>
-          <w:lang w:val="en-US"/>
-        </w:rPr>
-        <w:t>)</w:t>
-      </w:r>
-      <w:r>
-        <w:rPr>
-          <w:lang w:val="en-US"/>
-        </w:rPr>
-        <w:t>;</w:t>
-      </w:r>
-    </w:p>
-    <w:p>
-      <w:pPr>
-        <w:ind w:left="720" w:firstLine="360"/>
-        <w:rPr>
-          <w:lang w:val="en-US"/>
-        </w:rPr>
-      </w:pPr>
-      <w:r>
-        <w:rPr>
-          <w:lang w:val="en-US"/>
-        </w:rPr>
-        <w:t>E</w:t>
-      </w:r>
-      <w:r>
-        <w:rPr>
-          <w:lang w:val="en-US"/>
-        </w:rPr>
-        <w:t>xperience level</w:t>
-      </w:r>
-      <w:r>
-        <w:rPr>
-          <w:lang w:val="en-US"/>
-        </w:rPr>
-        <w:t xml:space="preserve"> (Beginner, Intermediate, Advanced)</w:t>
+        <w:t>Kite lesson is deleted</w:t>
       </w:r>
     </w:p>
     <w:p>
@@ -5175,7 +3837,60 @@
         <w:rPr>
           <w:lang w:val="en-US"/>
         </w:rPr>
-        <w:t>I can select my preferences to make a booking</w:t>
+        <w:t>Kite lesson is not deleted if it has some bookings</w:t>
+      </w:r>
+    </w:p>
+    <w:p>
+      <w:pPr>
+        <w:rPr>
+          <w:lang w:val="en-US"/>
+        </w:rPr>
+      </w:pPr>
+    </w:p>
+    <w:p>
+      <w:pPr>
+        <w:rPr>
+          <w:u w:val="single"/>
+          <w:lang w:val="en-US"/>
+        </w:rPr>
+      </w:pPr>
+      <w:r>
+        <w:rPr>
+          <w:u w:val="single"/>
+          <w:lang w:val="en-US"/>
+        </w:rPr>
+        <w:t>As a customer,</w:t>
+      </w:r>
+    </w:p>
+    <w:p>
+      <w:pPr>
+        <w:rPr>
+          <w:lang w:val="en-US"/>
+        </w:rPr>
+      </w:pPr>
+      <w:r>
+        <w:rPr>
+          <w:lang w:val="en-US"/>
+        </w:rPr>
+        <w:t>I want to be able to view the available kite lessons and learn more about them</w:t>
+      </w:r>
+    </w:p>
+    <w:p>
+      <w:pPr>
+        <w:pStyle w:val="ListParagraph"/>
+        <w:numPr>
+          <w:ilvl w:val="0"/>
+          <w:numId w:val="8"/>
+        </w:numPr>
+        <w:rPr>
+          <w:lang w:val="en-US"/>
+        </w:rPr>
+      </w:pPr>
+      <w:r>
+        <w:rPr>
+          <w:lang w:val="en-US"/>
+        </w:rPr>
+        <w:t>Acceptance Criteria:</w:t>
       </w:r>
     </w:p>
     <w:p>
@@ -5193,31 +3908,13 @@
         <w:rPr>
           <w:lang w:val="en-US"/>
         </w:rPr>
-        <w:t xml:space="preserve">Possibility to </w:t>
-      </w:r>
-      <w:r>
-        <w:rPr>
-          <w:lang w:val="en-US"/>
-        </w:rPr>
-        <w:t>fill in</w:t>
-      </w:r>
-      <w:r>
-        <w:rPr>
-          <w:lang w:val="en-US"/>
-        </w:rPr>
-        <w:t xml:space="preserve"> </w:t>
-      </w:r>
-      <w:r>
-        <w:rPr>
-          <w:lang w:val="en-US"/>
-        </w:rPr>
-        <w:t xml:space="preserve">personal details </w:t>
-      </w:r>
-      <w:r>
-        <w:rPr>
-          <w:lang w:val="en-US"/>
-        </w:rPr>
-        <w:t>(provide name, phone, email)</w:t>
+        <w:t>K</w:t>
+      </w:r>
+      <w:r>
+        <w:rPr>
+          <w:lang w:val="en-US"/>
+        </w:rPr>
+        <w:t>ite lessons are displayed as brief items</w:t>
       </w:r>
     </w:p>
     <w:p>
@@ -5235,7 +3932,73 @@
         <w:rPr>
           <w:lang w:val="en-US"/>
         </w:rPr>
-        <w:t>All booking information is stored</w:t>
+        <w:t>Kite lesson with more details is displayed if clicked</w:t>
+      </w:r>
+    </w:p>
+    <w:p>
+      <w:pPr>
+        <w:rPr>
+          <w:lang w:val="en-US"/>
+        </w:rPr>
+      </w:pPr>
+    </w:p>
+    <w:p>
+      <w:pPr>
+        <w:rPr>
+          <w:u w:val="single"/>
+          <w:lang w:val="en-US"/>
+        </w:rPr>
+      </w:pPr>
+      <w:r>
+        <w:rPr>
+          <w:u w:val="single"/>
+          <w:lang w:val="en-US"/>
+        </w:rPr>
+        <w:t>As a customer,</w:t>
+      </w:r>
+    </w:p>
+    <w:p>
+      <w:pPr>
+        <w:rPr>
+          <w:lang w:val="en-US"/>
+        </w:rPr>
+      </w:pPr>
+      <w:r>
+        <w:rPr>
+          <w:lang w:val="en-US"/>
+        </w:rPr>
+        <w:t>I want to be able to place a reservation for a kite lesson</w:t>
+      </w:r>
+    </w:p>
+    <w:p>
+      <w:pPr>
+        <w:rPr>
+          <w:lang w:val="en-US"/>
+        </w:rPr>
+      </w:pPr>
+      <w:r>
+        <w:rPr>
+          <w:lang w:val="en-US"/>
+        </w:rPr>
+        <w:t>so that I can learn how to kite</w:t>
+      </w:r>
+    </w:p>
+    <w:p>
+      <w:pPr>
+        <w:pStyle w:val="ListParagraph"/>
+        <w:numPr>
+          <w:ilvl w:val="0"/>
+          <w:numId w:val="8"/>
+        </w:numPr>
+        <w:rPr>
+          <w:lang w:val="en-US"/>
+        </w:rPr>
+      </w:pPr>
+      <w:r>
+        <w:rPr>
+          <w:lang w:val="en-US"/>
+        </w:rPr>
+        <w:t>Acceptance Criteria:</w:t>
       </w:r>
     </w:p>
     <w:p>
@@ -5253,22 +4016,92 @@
         <w:rPr>
           <w:lang w:val="en-US"/>
         </w:rPr>
-        <w:t>An email is sent to the customer mail box</w:t>
-      </w:r>
-    </w:p>
-    <w:p>
-      <w:pPr>
-        <w:rPr>
-          <w:lang w:val="en-US"/>
-        </w:rPr>
-      </w:pPr>
-    </w:p>
-    <w:p>
-      <w:pPr>
-        <w:rPr>
-          <w:lang w:val="en-US"/>
-        </w:rPr>
-      </w:pPr>
+        <w:t>All fields must be filled with the correct data</w:t>
+      </w:r>
+    </w:p>
+    <w:p>
+      <w:pPr>
+        <w:pStyle w:val="ListParagraph"/>
+        <w:numPr>
+          <w:ilvl w:val="0"/>
+          <w:numId w:val="9"/>
+        </w:numPr>
+        <w:rPr>
+          <w:lang w:val="en-US"/>
+        </w:rPr>
+      </w:pPr>
+      <w:r>
+        <w:rPr>
+          <w:lang w:val="en-US"/>
+        </w:rPr>
+        <w:t>Reservation is made after all fields are filled</w:t>
+      </w:r>
+    </w:p>
+    <w:p>
+      <w:pPr>
+        <w:pStyle w:val="ListParagraph"/>
+        <w:numPr>
+          <w:ilvl w:val="0"/>
+          <w:numId w:val="9"/>
+        </w:numPr>
+        <w:rPr>
+          <w:lang w:val="en-US"/>
+        </w:rPr>
+      </w:pPr>
+      <w:r>
+        <w:rPr>
+          <w:lang w:val="en-US"/>
+        </w:rPr>
+        <w:t>Booking number is communicated to the customer after the booking is made</w:t>
+      </w:r>
+    </w:p>
+    <w:p>
+      <w:pPr>
+        <w:rPr>
+          <w:lang w:val="en-US"/>
+        </w:rPr>
+      </w:pPr>
+    </w:p>
+    <w:p>
+      <w:pPr>
+        <w:rPr>
+          <w:u w:val="single"/>
+          <w:lang w:val="en-US"/>
+        </w:rPr>
+      </w:pPr>
+      <w:r>
+        <w:rPr>
+          <w:u w:val="single"/>
+          <w:lang w:val="en-US"/>
+        </w:rPr>
+        <w:t>As a customer,</w:t>
+      </w:r>
+    </w:p>
+    <w:p>
+      <w:pPr>
+        <w:rPr>
+          <w:lang w:val="en-US"/>
+        </w:rPr>
+      </w:pPr>
+      <w:r>
+        <w:rPr>
+          <w:lang w:val="en-US"/>
+        </w:rPr>
+        <w:t>I want to be able to create an account</w:t>
+      </w:r>
+    </w:p>
+    <w:p>
+      <w:pPr>
+        <w:rPr>
+          <w:lang w:val="en-US"/>
+        </w:rPr>
+      </w:pPr>
+      <w:r>
+        <w:rPr>
+          <w:lang w:val="en-US"/>
+        </w:rPr>
+        <w:t>so that I can login to the app</w:t>
+      </w:r>
     </w:p>
     <w:p>
       <w:pPr>
@@ -5278,110 +4111,107 @@
           <w:numId w:val="8"/>
         </w:numPr>
         <w:rPr>
-          <w:color w:val="00B050"/>
-          <w:lang w:val="en-US"/>
-        </w:rPr>
-      </w:pPr>
-      <w:r>
-        <w:rPr>
-          <w:color w:val="00B050"/>
+          <w:lang w:val="en-US"/>
+        </w:rPr>
+      </w:pPr>
+      <w:r>
+        <w:rPr>
           <w:lang w:val="en-US"/>
         </w:rPr>
         <w:lastRenderedPageBreak/>
-        <w:t>User Story</w:t>
-      </w:r>
-      <w:r>
-        <w:rPr>
-          <w:color w:val="00B050"/>
-          <w:lang w:val="en-US"/>
-        </w:rPr>
-        <w:t xml:space="preserve"> </w:t>
-      </w:r>
-      <w:hyperlink w:anchor="A03" w:history="1">
-        <w:r>
-          <w:rPr>
-            <w:rStyle w:val="Hyperlink"/>
-            <w:lang w:val="en-US"/>
-          </w:rPr>
-          <w:t>ID</w:t>
-        </w:r>
-        <w:r>
-          <w:rPr>
-            <w:rStyle w:val="Hyperlink"/>
-            <w:lang w:val="en-US"/>
-          </w:rPr>
-          <w:t>:</w:t>
-        </w:r>
-        <w:r>
-          <w:rPr>
-            <w:rStyle w:val="Hyperlink"/>
-            <w:lang w:val="en-US"/>
-          </w:rPr>
-          <w:t xml:space="preserve"> A-03</w:t>
-        </w:r>
-      </w:hyperlink>
-    </w:p>
-    <w:p>
-      <w:pPr>
-        <w:ind w:left="360"/>
-        <w:rPr>
-          <w:lang w:val="en-US"/>
-        </w:rPr>
-      </w:pPr>
-      <w:r>
-        <w:rPr>
-          <w:lang w:val="en-US"/>
-        </w:rPr>
-        <w:t xml:space="preserve">As a </w:t>
-      </w:r>
-      <w:r>
-        <w:rPr>
-          <w:lang w:val="en-US"/>
-        </w:rPr>
-        <w:t>client</w:t>
-      </w:r>
-      <w:r>
-        <w:rPr>
-          <w:lang w:val="en-US"/>
-        </w:rPr>
-        <w:t>,</w:t>
-      </w:r>
-    </w:p>
-    <w:p>
-      <w:pPr>
-        <w:ind w:left="360"/>
-        <w:rPr>
-          <w:lang w:val="en-US"/>
-        </w:rPr>
-      </w:pPr>
-      <w:r>
-        <w:rPr>
-          <w:lang w:val="en-US"/>
-        </w:rPr>
-        <w:t>I want to be able to create an account</w:t>
-      </w:r>
-    </w:p>
-    <w:p>
-      <w:pPr>
-        <w:ind w:left="360"/>
-        <w:rPr>
-          <w:lang w:val="en-US"/>
-        </w:rPr>
-      </w:pPr>
-      <w:r>
-        <w:rPr>
-          <w:lang w:val="en-US"/>
-        </w:rPr>
-        <w:t>So that I can become a member to the website</w:t>
-      </w:r>
-    </w:p>
-    <w:p>
-      <w:pPr>
-        <w:ind w:left="360"/>
-        <w:rPr>
-          <w:lang w:val="en-US"/>
-        </w:rPr>
-      </w:pPr>
+        <w:t>Acceptance Criteria:</w:t>
+      </w:r>
+    </w:p>
+    <w:p>
+      <w:pPr>
+        <w:pStyle w:val="ListParagraph"/>
+        <w:numPr>
+          <w:ilvl w:val="0"/>
+          <w:numId w:val="9"/>
+        </w:numPr>
+        <w:rPr>
+          <w:lang w:val="en-US"/>
+        </w:rPr>
+      </w:pPr>
+      <w:r>
+        <w:rPr>
+          <w:lang w:val="en-US"/>
+        </w:rPr>
+        <w:t>Account is created after all fields are filled with the correct data</w:t>
+      </w:r>
+    </w:p>
+    <w:p>
+      <w:pPr>
+        <w:pStyle w:val="ListParagraph"/>
+        <w:numPr>
+          <w:ilvl w:val="0"/>
+          <w:numId w:val="9"/>
+        </w:numPr>
+        <w:rPr>
+          <w:lang w:val="en-US"/>
+        </w:rPr>
+      </w:pPr>
+      <w:r>
+        <w:rPr>
+          <w:lang w:val="en-US"/>
+        </w:rPr>
+        <w:t>Account cannot be created with the same credentials</w:t>
+      </w:r>
+    </w:p>
+    <w:p>
+      <w:pPr>
+        <w:rPr>
+          <w:lang w:val="en-US"/>
+        </w:rPr>
+      </w:pPr>
+    </w:p>
+    <w:p>
+      <w:pPr>
+        <w:rPr>
+          <w:lang w:val="en-US"/>
+        </w:rPr>
+      </w:pPr>
+    </w:p>
+    <w:p>
+      <w:pPr>
+        <w:rPr>
+          <w:u w:val="single"/>
+          <w:lang w:val="en-US"/>
+        </w:rPr>
+      </w:pPr>
+      <w:r>
+        <w:rPr>
+          <w:u w:val="single"/>
+          <w:lang w:val="en-US"/>
+        </w:rPr>
+        <w:t>As a customer,</w:t>
+      </w:r>
+    </w:p>
+    <w:p>
+      <w:pPr>
+        <w:rPr>
+          <w:lang w:val="en-US"/>
+        </w:rPr>
+      </w:pPr>
+      <w:r>
+        <w:rPr>
+          <w:lang w:val="en-US"/>
+        </w:rPr>
+        <w:t>I want to be able to login</w:t>
+      </w:r>
+    </w:p>
+    <w:p>
+      <w:pPr>
+        <w:rPr>
+          <w:lang w:val="en-US"/>
+        </w:rPr>
+      </w:pPr>
+      <w:r>
+        <w:rPr>
+          <w:lang w:val="en-US"/>
+        </w:rPr>
+        <w:t>so that I can view my past bookings</w:t>
+      </w:r>
     </w:p>
     <w:p>
       <w:pPr>
@@ -5416,7 +4246,7 @@
         <w:rPr>
           <w:lang w:val="en-US"/>
         </w:rPr>
-        <w:t>Email, username, password fields must be filled with the expected correct data</w:t>
+        <w:t>Account is already created and active</w:t>
       </w:r>
     </w:p>
     <w:p>
@@ -5434,7 +4264,7 @@
         <w:rPr>
           <w:lang w:val="en-US"/>
         </w:rPr>
-        <w:t>I cannot create an account with an existing username or email</w:t>
+        <w:t>Fields must be filled with correct data</w:t>
       </w:r>
     </w:p>
     <w:p>
@@ -5452,458 +4282,7 @@
         <w:rPr>
           <w:lang w:val="en-US"/>
         </w:rPr>
-        <w:t>Ability to activate my account via a sent link to my mail box</w:t>
-      </w:r>
-    </w:p>
-    <w:p>
-      <w:pPr>
-        <w:pStyle w:val="ListParagraph"/>
-        <w:numPr>
-          <w:ilvl w:val="0"/>
-          <w:numId w:val="9"/>
-        </w:numPr>
-        <w:rPr>
-          <w:lang w:val="en-US"/>
-        </w:rPr>
-      </w:pPr>
-      <w:r>
-        <w:rPr>
-          <w:lang w:val="en-US"/>
-        </w:rPr>
-        <w:t>My dashboard/account is displayed via the link in my mail box</w:t>
-      </w:r>
-    </w:p>
-    <w:p>
-      <w:pPr>
-        <w:rPr>
-          <w:lang w:val="en-US"/>
-        </w:rPr>
-      </w:pPr>
-    </w:p>
-    <w:p>
-      <w:pPr>
-        <w:rPr>
-          <w:lang w:val="en-US"/>
-        </w:rPr>
-      </w:pPr>
-    </w:p>
-    <w:p>
-      <w:pPr>
-        <w:pStyle w:val="ListParagraph"/>
-        <w:numPr>
-          <w:ilvl w:val="0"/>
-          <w:numId w:val="8"/>
-        </w:numPr>
-        <w:rPr>
-          <w:color w:val="00B050"/>
-          <w:lang w:val="en-US"/>
-        </w:rPr>
-      </w:pPr>
-      <w:r>
-        <w:rPr>
-          <w:color w:val="00B050"/>
-          <w:lang w:val="en-US"/>
-        </w:rPr>
-        <w:t>User Story</w:t>
-      </w:r>
-      <w:r>
-        <w:rPr>
-          <w:color w:val="00B050"/>
-          <w:lang w:val="en-US"/>
-        </w:rPr>
-        <w:t xml:space="preserve"> </w:t>
-      </w:r>
-      <w:hyperlink w:anchor="A04" w:history="1">
-        <w:r>
-          <w:rPr>
-            <w:rStyle w:val="Hyperlink"/>
-            <w:lang w:val="en-US"/>
-          </w:rPr>
-          <w:t>ID: A-0</w:t>
-        </w:r>
-        <w:r>
-          <w:rPr>
-            <w:rStyle w:val="Hyperlink"/>
-            <w:lang w:val="en-US"/>
-          </w:rPr>
-          <w:t>4</w:t>
-        </w:r>
-      </w:hyperlink>
-    </w:p>
-    <w:p>
-      <w:pPr>
-        <w:ind w:left="360"/>
-        <w:rPr>
-          <w:lang w:val="en-US"/>
-        </w:rPr>
-      </w:pPr>
-      <w:r>
-        <w:rPr>
-          <w:lang w:val="en-US"/>
-        </w:rPr>
-        <w:t xml:space="preserve">As a </w:t>
-      </w:r>
-      <w:r>
-        <w:rPr>
-          <w:lang w:val="en-US"/>
-        </w:rPr>
-        <w:t xml:space="preserve">client </w:t>
-      </w:r>
-      <w:r>
-        <w:rPr>
-          <w:lang w:val="en-US"/>
-        </w:rPr>
-        <w:t>member,</w:t>
-      </w:r>
-    </w:p>
-    <w:p>
-      <w:pPr>
-        <w:ind w:left="360"/>
-        <w:rPr>
-          <w:lang w:val="en-US"/>
-        </w:rPr>
-      </w:pPr>
-      <w:r>
-        <w:rPr>
-          <w:lang w:val="en-US"/>
-        </w:rPr>
-        <w:t>I want to be able to sign in to my account</w:t>
-      </w:r>
-    </w:p>
-    <w:p>
-      <w:pPr>
-        <w:ind w:left="360"/>
-        <w:rPr>
-          <w:lang w:val="en-US"/>
-        </w:rPr>
-      </w:pPr>
-      <w:r>
-        <w:rPr>
-          <w:lang w:val="en-US"/>
-        </w:rPr>
-        <w:t>So that I can join the online discussion by the website members</w:t>
-      </w:r>
-    </w:p>
-    <w:p>
-      <w:pPr>
-        <w:ind w:left="360"/>
-        <w:rPr>
-          <w:lang w:val="en-US"/>
-        </w:rPr>
-      </w:pPr>
-    </w:p>
-    <w:p>
-      <w:pPr>
-        <w:pStyle w:val="ListParagraph"/>
-        <w:numPr>
-          <w:ilvl w:val="0"/>
-          <w:numId w:val="8"/>
-        </w:numPr>
-        <w:rPr>
-          <w:lang w:val="en-US"/>
-        </w:rPr>
-      </w:pPr>
-      <w:r>
-        <w:rPr>
-          <w:lang w:val="en-US"/>
-        </w:rPr>
-        <w:t>Acceptance Criteria:</w:t>
-      </w:r>
-    </w:p>
-    <w:p>
-      <w:pPr>
-        <w:pStyle w:val="ListParagraph"/>
-        <w:numPr>
-          <w:ilvl w:val="0"/>
-          <w:numId w:val="9"/>
-        </w:numPr>
-        <w:rPr>
-          <w:lang w:val="en-US"/>
-        </w:rPr>
-      </w:pPr>
-      <w:r>
-        <w:rPr>
-          <w:lang w:val="en-US"/>
-        </w:rPr>
-        <w:t xml:space="preserve">username, password fields </w:t>
-      </w:r>
-      <w:r>
-        <w:rPr>
-          <w:lang w:val="en-US"/>
-        </w:rPr>
-        <w:t>must be filled with the expected correct data</w:t>
-      </w:r>
-    </w:p>
-    <w:p>
-      <w:pPr>
-        <w:pStyle w:val="ListParagraph"/>
-        <w:numPr>
-          <w:ilvl w:val="0"/>
-          <w:numId w:val="9"/>
-        </w:numPr>
-        <w:rPr>
-          <w:lang w:val="en-US"/>
-        </w:rPr>
-      </w:pPr>
-      <w:r>
-        <w:rPr>
-          <w:lang w:val="en-US"/>
-        </w:rPr>
-        <w:t>Dashboard is displayed</w:t>
-      </w:r>
-    </w:p>
-    <w:p>
-      <w:pPr>
-        <w:pStyle w:val="ListParagraph"/>
-        <w:numPr>
-          <w:ilvl w:val="0"/>
-          <w:numId w:val="9"/>
-        </w:numPr>
-        <w:rPr>
-          <w:lang w:val="en-US"/>
-        </w:rPr>
-      </w:pPr>
-      <w:r>
-        <w:rPr>
-          <w:lang w:val="en-US"/>
-        </w:rPr>
-        <w:t>Dashboard is not displayed in case of incorrect credentials</w:t>
-      </w:r>
-    </w:p>
-    <w:p>
-      <w:pPr>
-        <w:pStyle w:val="ListParagraph"/>
-        <w:numPr>
-          <w:ilvl w:val="0"/>
-          <w:numId w:val="9"/>
-        </w:numPr>
-        <w:rPr>
-          <w:lang w:val="en-US"/>
-        </w:rPr>
-      </w:pPr>
-      <w:r>
-        <w:rPr>
-          <w:lang w:val="en-US"/>
-        </w:rPr>
-        <w:t>Dashboard is not displayed in case of a missing approval from the link in the email</w:t>
-      </w:r>
-    </w:p>
-    <w:p>
-      <w:pPr>
-        <w:rPr>
-          <w:lang w:val="en-US"/>
-        </w:rPr>
-      </w:pPr>
-    </w:p>
-    <w:p>
-      <w:pPr>
-        <w:rPr>
-          <w:lang w:val="en-US"/>
-        </w:rPr>
-      </w:pPr>
-    </w:p>
-    <w:p>
-      <w:pPr>
-        <w:rPr>
-          <w:lang w:val="en-US"/>
-        </w:rPr>
-      </w:pPr>
-      <w:r>
-        <w:rPr>
-          <w:lang w:val="en-US"/>
-        </w:rPr>
-        <w:br w:type="page"/>
-      </w:r>
-    </w:p>
-    <w:p>
-      <w:pPr>
-        <w:pStyle w:val="ListParagraph"/>
-        <w:numPr>
-          <w:ilvl w:val="0"/>
-          <w:numId w:val="8"/>
-        </w:numPr>
-        <w:rPr>
-          <w:color w:val="00B050"/>
-          <w:lang w:val="en-US"/>
-        </w:rPr>
-      </w:pPr>
-      <w:r>
-        <w:rPr>
-          <w:color w:val="00B050"/>
-          <w:lang w:val="en-US"/>
-        </w:rPr>
-        <w:lastRenderedPageBreak/>
-        <w:t>User Story</w:t>
-      </w:r>
-      <w:r>
-        <w:rPr>
-          <w:color w:val="00B050"/>
-          <w:lang w:val="en-US"/>
-        </w:rPr>
-        <w:t xml:space="preserve"> </w:t>
-      </w:r>
-      <w:hyperlink w:anchor="A05" w:history="1">
-        <w:r>
-          <w:rPr>
-            <w:rStyle w:val="Hyperlink"/>
-            <w:lang w:val="en-US"/>
-          </w:rPr>
-          <w:t>ID: A-05</w:t>
-        </w:r>
-      </w:hyperlink>
-    </w:p>
-    <w:p>
-      <w:pPr>
-        <w:ind w:left="360"/>
-        <w:rPr>
-          <w:lang w:val="en-US"/>
-        </w:rPr>
-      </w:pPr>
-      <w:r>
-        <w:rPr>
-          <w:lang w:val="en-US"/>
-        </w:rPr>
-        <w:t xml:space="preserve">As </w:t>
-      </w:r>
-      <w:r>
-        <w:rPr>
-          <w:lang w:val="en-US"/>
-        </w:rPr>
-        <w:t>an owner</w:t>
-      </w:r>
-      <w:r>
-        <w:rPr>
-          <w:lang w:val="en-US"/>
-        </w:rPr>
-        <w:t>,</w:t>
-      </w:r>
-    </w:p>
-    <w:p>
-      <w:pPr>
-        <w:ind w:left="360"/>
-        <w:rPr>
-          <w:color w:val="000000" w:themeColor="text1"/>
-          <w:lang w:val="en-US"/>
-        </w:rPr>
-      </w:pPr>
-      <w:r>
-        <w:rPr>
-          <w:color w:val="000000" w:themeColor="text1"/>
-          <w:lang w:val="en-US"/>
-        </w:rPr>
-        <w:t xml:space="preserve">I want to be able to </w:t>
-      </w:r>
-      <w:r>
-        <w:rPr>
-          <w:color w:val="000000" w:themeColor="text1"/>
-          <w:lang w:val="en-US"/>
-        </w:rPr>
-        <w:t>create</w:t>
-      </w:r>
-      <w:r>
-        <w:rPr>
-          <w:color w:val="000000" w:themeColor="text1"/>
-          <w:lang w:val="en-US"/>
-        </w:rPr>
-        <w:t xml:space="preserve"> instructors so that clients can reserve an instructor</w:t>
-      </w:r>
-    </w:p>
-    <w:p>
-      <w:pPr>
-        <w:ind w:left="360"/>
-        <w:rPr>
-          <w:lang w:val="en-US"/>
-        </w:rPr>
-      </w:pPr>
-    </w:p>
-    <w:p>
-      <w:pPr>
-        <w:pStyle w:val="ListParagraph"/>
-        <w:numPr>
-          <w:ilvl w:val="0"/>
-          <w:numId w:val="8"/>
-        </w:numPr>
-        <w:rPr>
-          <w:lang w:val="en-US"/>
-        </w:rPr>
-      </w:pPr>
-      <w:r>
-        <w:rPr>
-          <w:lang w:val="en-US"/>
-        </w:rPr>
-        <w:t>Acceptance Criteria:</w:t>
-      </w:r>
-    </w:p>
-    <w:p>
-      <w:pPr>
-        <w:pStyle w:val="ListParagraph"/>
-        <w:numPr>
-          <w:ilvl w:val="0"/>
-          <w:numId w:val="9"/>
-        </w:numPr>
-        <w:rPr>
-          <w:lang w:val="en-US"/>
-        </w:rPr>
-      </w:pPr>
-      <w:r>
-        <w:rPr>
-          <w:lang w:val="en-US"/>
-        </w:rPr>
-        <w:t xml:space="preserve">I can create an instructor by providing name, </w:t>
-      </w:r>
-      <w:r>
-        <w:rPr>
-          <w:lang w:val="en-US"/>
-        </w:rPr>
-        <w:t xml:space="preserve">email, password, and </w:t>
-      </w:r>
-      <w:r>
-        <w:rPr>
-          <w:lang w:val="en-US"/>
-        </w:rPr>
-        <w:t>spoken languages</w:t>
-      </w:r>
-    </w:p>
-    <w:p>
-      <w:pPr>
-        <w:pStyle w:val="ListParagraph"/>
-        <w:numPr>
-          <w:ilvl w:val="0"/>
-          <w:numId w:val="9"/>
-        </w:numPr>
-        <w:rPr>
-          <w:lang w:val="en-US"/>
-        </w:rPr>
-      </w:pPr>
-      <w:r>
-        <w:rPr>
-          <w:lang w:val="en-US"/>
-        </w:rPr>
-        <w:t>I cannot create an instructor with duplicate name or email</w:t>
-      </w:r>
-    </w:p>
-    <w:p>
-      <w:pPr>
-        <w:pStyle w:val="ListParagraph"/>
-        <w:numPr>
-          <w:ilvl w:val="0"/>
-          <w:numId w:val="9"/>
-        </w:numPr>
-        <w:rPr>
-          <w:lang w:val="en-US"/>
-        </w:rPr>
-      </w:pPr>
-      <w:r>
-        <w:rPr>
-          <w:lang w:val="en-US"/>
-        </w:rPr>
-        <w:t xml:space="preserve">New instructor is created successfully </w:t>
-      </w:r>
-      <w:r>
-        <w:rPr>
-          <w:lang w:val="en-US"/>
-        </w:rPr>
-        <w:t>is displayed</w:t>
+        <w:t xml:space="preserve">Correct credentials are provided </w:t>
       </w:r>
     </w:p>
     <w:p>
@@ -5913,6 +4292,24 @@
           <w:color w:val="2F5496" w:themeColor="accent1" w:themeShade="BF"/>
           <w:sz w:val="48"/>
           <w:szCs w:val="48"/>
+          <w:lang w:val="en-US"/>
+        </w:rPr>
+      </w:pPr>
+    </w:p>
+    <w:p>
+      <w:pPr>
+        <w:rPr>
+          <w:rFonts w:asciiTheme="majorHAnsi" w:eastAsiaTheme="majorEastAsia" w:hAnsiTheme="majorHAnsi" w:cstheme="majorBidi"/>
+          <w:color w:val="2F5496" w:themeColor="accent1" w:themeShade="BF"/>
+          <w:sz w:val="48"/>
+          <w:szCs w:val="48"/>
+          <w:lang w:val="en-US"/>
+        </w:rPr>
+      </w:pPr>
+    </w:p>
+    <w:p>
+      <w:pPr>
+        <w:rPr>
           <w:lang w:val="en-US"/>
         </w:rPr>
       </w:pPr>
@@ -8118,6 +6515,7 @@
     <w:sig w:usb0="E0002EFF" w:usb1="C000785B" w:usb2="00000009" w:usb3="00000000" w:csb0="000001FF" w:csb1="00000000"/>
   </w:font>
   <w:font w:name="Calibri">
+    <w:altName w:val="Calibri"/>
     <w:panose1 w:val="020F0502020204030204"/>
     <w:charset w:val="00"/>
     <w:family w:val="swiss"/>
@@ -8180,10 +6578,12 @@
     <w:rsidRoot w:val="009C5E10"/>
     <w:rsid w:val="000B6D07"/>
     <w:rsid w:val="00323DEC"/>
+    <w:rsid w:val="003F7427"/>
     <w:rsid w:val="006E1B32"/>
     <w:rsid w:val="00775354"/>
     <w:rsid w:val="009C5E10"/>
     <w:rsid w:val="00B30DE2"/>
+    <w:rsid w:val="00D20278"/>
     <w:rsid w:val="00F83F3D"/>
   </w:rsids>
   <m:mathPr>

</xml_diff>